<commit_message>
edit part1 of the second stage
</commit_message>
<xml_diff>
--- a/TheFirstStep.docx
+++ b/TheFirstStep.docx
@@ -1,6 +1,6 @@
 
 <file path=word/document.xml><?xml version="1.0" encoding="utf-8"?>
-<w:document xmlns:wpc="http://schemas.microsoft.com/office/word/2010/wordprocessingCanvas" xmlns:cx="http://schemas.microsoft.com/office/drawing/2014/chartex" xmlns:cx1="http://schemas.microsoft.com/office/drawing/2015/9/8/chartex" xmlns:cx2="http://schemas.microsoft.com/office/drawing/2015/10/21/chartex" xmlns:cx3="http://schemas.microsoft.com/office/drawing/2016/5/9/chartex" xmlns:cx4="http://schemas.microsoft.com/office/drawing/2016/5/10/chartex" xmlns:cx5="http://schemas.microsoft.com/office/drawing/2016/5/11/chartex" xmlns:cx6="http://schemas.microsoft.com/office/drawing/2016/5/12/chartex" xmlns:cx7="http://schemas.microsoft.com/office/drawing/2016/5/13/chartex" xmlns:cx8="http://schemas.microsoft.com/office/drawing/2016/5/14/chartex" xmlns:mc="http://schemas.openxmlformats.org/markup-compatibility/2006" xmlns:aink="http://schemas.microsoft.com/office/drawing/2016/ink" xmlns:am3d="http://schemas.microsoft.com/office/drawing/2017/model3d" xmlns:o="urn:schemas-microsoft-com:office:office" xmlns:oel="http://schemas.microsoft.com/office/2019/extlst" xmlns:r="http://schemas.openxmlformats.org/officeDocument/2006/relationships" xmlns:m="http://schemas.openxmlformats.org/officeDocument/2006/math" xmlns:v="urn:schemas-microsoft-com:vml" xmlns:wp14="http://schemas.microsoft.com/office/word/2010/wordprocessingDrawing" xmlns:wp="http://schemas.openxmlformats.org/drawingml/2006/wordprocessingDrawing" xmlns:w10="urn:schemas-microsoft-com:office:word" xmlns:w="http://schemas.openxmlformats.org/wordprocessingml/2006/main" xmlns:w14="http://schemas.microsoft.com/office/word/2010/wordml" xmlns:w15="http://schemas.microsoft.com/office/word/2012/wordml" xmlns:w16cex="http://schemas.microsoft.com/office/word/2018/wordml/cex" xmlns:w16cid="http://schemas.microsoft.com/office/word/2016/wordml/cid" xmlns:w16="http://schemas.microsoft.com/office/word/2018/wordml" xmlns:w16du="http://schemas.microsoft.com/office/word/2023/wordml/word16du" xmlns:w16sdtdh="http://schemas.microsoft.com/office/word/2020/wordml/sdtdatahash" xmlns:w16sdtfl="http://schemas.microsoft.com/office/word/2024/wordml/sdtformatlock" xmlns:w16se="http://schemas.microsoft.com/office/word/2015/wordml/symex" xmlns:wpg="http://schemas.microsoft.com/office/word/2010/wordprocessingGroup" xmlns:wpi="http://schemas.microsoft.com/office/word/2010/wordprocessingInk" xmlns:wne="http://schemas.microsoft.com/office/word/2006/wordml" xmlns:wps="http://schemas.microsoft.com/office/word/2010/wordprocessingShape" mc:Ignorable="w14 w15 w16se w16cid w16 w16cex w16sdtdh w16sdtfl w16du wp14">
+<w:document xmlns:wpc="http://schemas.microsoft.com/office/word/2010/wordprocessingCanvas" xmlns:cx="http://schemas.microsoft.com/office/drawing/2014/chartex" xmlns:cx1="http://schemas.microsoft.com/office/drawing/2015/9/8/chartex" xmlns:cx2="http://schemas.microsoft.com/office/drawing/2015/10/21/chartex" xmlns:cx3="http://schemas.microsoft.com/office/drawing/2016/5/9/chartex" xmlns:cx4="http://schemas.microsoft.com/office/drawing/2016/5/10/chartex" xmlns:cx5="http://schemas.microsoft.com/office/drawing/2016/5/11/chartex" xmlns:cx6="http://schemas.microsoft.com/office/drawing/2016/5/12/chartex" xmlns:cx7="http://schemas.microsoft.com/office/drawing/2016/5/13/chartex" xmlns:cx8="http://schemas.microsoft.com/office/drawing/2016/5/14/chartex" xmlns:mc="http://schemas.openxmlformats.org/markup-compatibility/2006" xmlns:aink="http://schemas.microsoft.com/office/drawing/2016/ink" xmlns:am3d="http://schemas.microsoft.com/office/drawing/2017/model3d" xmlns:o="urn:schemas-microsoft-com:office:office" xmlns:oel="http://schemas.microsoft.com/office/2019/extlst" xmlns:r="http://schemas.openxmlformats.org/officeDocument/2006/relationships" xmlns:m="http://schemas.openxmlformats.org/officeDocument/2006/math" xmlns:v="urn:schemas-microsoft-com:vml" xmlns:wp14="http://schemas.microsoft.com/office/word/2010/wordprocessingDrawing" xmlns:wp="http://schemas.openxmlformats.org/drawingml/2006/wordprocessingDrawing" xmlns:w10="urn:schemas-microsoft-com:office:word" xmlns:w="http://schemas.openxmlformats.org/wordprocessingml/2006/main" xmlns:w14="http://schemas.microsoft.com/office/word/2010/wordml" xmlns:w15="http://schemas.microsoft.com/office/word/2012/wordml" xmlns:w16cex="http://schemas.microsoft.com/office/word/2018/wordml/cex" xmlns:w16cid="http://schemas.microsoft.com/office/word/2016/wordml/cid" xmlns:w16="http://schemas.microsoft.com/office/word/2018/wordml" xmlns:w16sdtdh="http://schemas.microsoft.com/office/word/2020/wordml/sdtdatahash" xmlns:w16se="http://schemas.microsoft.com/office/word/2015/wordml/symex" xmlns:wpg="http://schemas.microsoft.com/office/word/2010/wordprocessingGroup" xmlns:wpi="http://schemas.microsoft.com/office/word/2010/wordprocessingInk" xmlns:wne="http://schemas.microsoft.com/office/word/2006/wordml" xmlns:wps="http://schemas.microsoft.com/office/word/2010/wordprocessingShape" mc:Ignorable="w14 w15 w16se w16cid w16 w16cex w16sdtdh wp14">
   <w:background w:color="FFFFFF" w:themeColor="background1"/>
   <w:body>
     <w:p/>
@@ -1109,7 +1109,7 @@
     <w:p/>
     <w:p>
       <w:pPr>
-        <w:pStyle w:val="ListParagraph"/>
+        <w:pStyle w:val="a4"/>
         <w:numPr>
           <w:ilvl w:val="0"/>
           <w:numId w:val="25"/>
@@ -1474,7 +1474,7 @@
     </w:p>
     <w:p>
       <w:pPr>
-        <w:pStyle w:val="ListParagraph"/>
+        <w:pStyle w:val="a4"/>
         <w:rPr>
           <w:color w:val="00B050"/>
           <w:sz w:val="32"/>
@@ -1547,7 +1547,7 @@
               </wp:anchor>
             </w:drawing>
           </mc:Choice>
-          <mc:Fallback>
+          <mc:Fallback xmlns:w16sdtfl="http://schemas.microsoft.com/office/word/2024/wordml/sdtformatlock" xmlns:w16du="http://schemas.microsoft.com/office/word/2023/wordml/word16du">
             <w:pict>
               <v:line w14:anchorId="16141890" id="Straight Connector 19" o:spid="_x0000_s1026" style="position:absolute;left:0;text-align:left;flip:x;z-index:251706368;visibility:visible;mso-wrap-style:square;mso-width-percent:0;mso-height-percent:0;mso-wrap-distance-left:9pt;mso-wrap-distance-top:0;mso-wrap-distance-right:9pt;mso-wrap-distance-bottom:0;mso-position-horizontal:absolute;mso-position-horizontal-relative:text;mso-position-vertical:absolute;mso-position-vertical-relative:text;mso-width-percent:0;mso-height-percent:0;mso-width-relative:margin;mso-height-relative:margin" from="188pt,2.4pt" to="188pt,26.8pt" o:gfxdata="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" strokecolor="#4472c4 [3204]" strokeweight=".5pt">
                 <v:stroke joinstyle="miter"/>
@@ -1559,7 +1559,7 @@
     </w:p>
     <w:p>
       <w:pPr>
-        <w:pStyle w:val="ListParagraph"/>
+        <w:pStyle w:val="a4"/>
         <w:rPr>
           <w:color w:val="00B050"/>
           <w:sz w:val="32"/>
@@ -1697,7 +1697,7 @@
     </w:p>
     <w:p>
       <w:pPr>
-        <w:pStyle w:val="ListParagraph"/>
+        <w:pStyle w:val="a4"/>
         <w:rPr>
           <w:color w:val="00B050"/>
           <w:sz w:val="32"/>
@@ -1770,7 +1770,7 @@
               </wp:anchor>
             </w:drawing>
           </mc:Choice>
-          <mc:Fallback>
+          <mc:Fallback xmlns:w16sdtfl="http://schemas.microsoft.com/office/word/2024/wordml/sdtformatlock" xmlns:w16du="http://schemas.microsoft.com/office/word/2023/wordml/word16du">
             <w:pict>
               <v:line w14:anchorId="607D9004" id="Straight Connector 19" o:spid="_x0000_s1026" style="position:absolute;left:0;text-align:left;flip:x;z-index:251710464;visibility:visible;mso-wrap-style:square;mso-width-percent:0;mso-height-percent:0;mso-wrap-distance-left:9pt;mso-wrap-distance-top:0;mso-wrap-distance-right:9pt;mso-wrap-distance-bottom:0;mso-position-horizontal:absolute;mso-position-horizontal-relative:text;mso-position-vertical:absolute;mso-position-vertical-relative:text;mso-width-percent:0;mso-height-percent:0;mso-width-relative:margin;mso-height-relative:margin" from="187.4pt,15.45pt" to="187.4pt,39.85pt" o:gfxdata="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" strokecolor="#4472c4 [3204]" strokeweight=".5pt">
                 <v:stroke joinstyle="miter"/>
@@ -1782,7 +1782,7 @@
     </w:p>
     <w:p>
       <w:pPr>
-        <w:pStyle w:val="ListParagraph"/>
+        <w:pStyle w:val="a4"/>
         <w:rPr>
           <w:color w:val="00B050"/>
           <w:sz w:val="32"/>
@@ -1793,7 +1793,7 @@
     </w:p>
     <w:p>
       <w:pPr>
-        <w:pStyle w:val="ListParagraph"/>
+        <w:pStyle w:val="a4"/>
         <w:rPr>
           <w:color w:val="00B050"/>
           <w:sz w:val="32"/>
@@ -1931,7 +1931,7 @@
     </w:p>
     <w:p>
       <w:pPr>
-        <w:pStyle w:val="ListParagraph"/>
+        <w:pStyle w:val="a4"/>
         <w:rPr>
           <w:color w:val="00B050"/>
           <w:sz w:val="32"/>
@@ -2004,7 +2004,7 @@
               </wp:anchor>
             </w:drawing>
           </mc:Choice>
-          <mc:Fallback>
+          <mc:Fallback xmlns:w16sdtfl="http://schemas.microsoft.com/office/word/2024/wordml/sdtformatlock" xmlns:w16du="http://schemas.microsoft.com/office/word/2023/wordml/word16du">
             <w:pict>
               <v:line w14:anchorId="009C5220" id="Straight Connector 19" o:spid="_x0000_s1026" style="position:absolute;left:0;text-align:left;z-index:251727872;visibility:visible;mso-wrap-style:square;mso-width-percent:0;mso-height-percent:0;mso-wrap-distance-left:9pt;mso-wrap-distance-top:0;mso-wrap-distance-right:9pt;mso-wrap-distance-bottom:0;mso-position-horizontal:absolute;mso-position-horizontal-relative:text;mso-position-vertical:absolute;mso-position-vertical-relative:text;mso-width-percent:0;mso-height-percent:0;mso-width-relative:margin;mso-height-relative:margin" from="185.5pt,8.95pt" to="185.5pt,30.25pt" o:gfxdata="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" strokecolor="#4472c4 [3204]" strokeweight=".5pt">
                 <v:stroke joinstyle="miter"/>
@@ -2016,7 +2016,7 @@
     </w:p>
     <w:p>
       <w:pPr>
-        <w:pStyle w:val="ListParagraph"/>
+        <w:pStyle w:val="a4"/>
         <w:rPr>
           <w:color w:val="00B050"/>
           <w:sz w:val="32"/>
@@ -2089,7 +2089,7 @@
               </wp:anchor>
             </w:drawing>
           </mc:Choice>
-          <mc:Fallback>
+          <mc:Fallback xmlns:w16sdtfl="http://schemas.microsoft.com/office/word/2024/wordml/sdtformatlock" xmlns:w16du="http://schemas.microsoft.com/office/word/2023/wordml/word16du">
             <w:pict>
               <v:line w14:anchorId="4B7FADB5" id="Straight Connector 19" o:spid="_x0000_s1026" style="position:absolute;left:0;text-align:left;z-index:251742208;visibility:visible;mso-wrap-style:square;mso-width-percent:0;mso-height-percent:0;mso-wrap-distance-left:9pt;mso-wrap-distance-top:0;mso-wrap-distance-right:9pt;mso-wrap-distance-bottom:0;mso-position-horizontal:absolute;mso-position-horizontal-relative:text;mso-position-vertical:absolute;mso-position-vertical-relative:text;mso-width-percent:0;mso-height-percent:0;mso-width-relative:margin;mso-height-relative:margin" from="141.75pt,11.85pt" to="142.4pt,35.65pt" o:gfxdata="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" strokecolor="#4472c4 [3204]" strokeweight=".5pt">
                 <v:stroke joinstyle="miter"/>
@@ -2163,7 +2163,7 @@
               </wp:anchor>
             </w:drawing>
           </mc:Choice>
-          <mc:Fallback>
+          <mc:Fallback xmlns:w16sdtfl="http://schemas.microsoft.com/office/word/2024/wordml/sdtformatlock" xmlns:w16du="http://schemas.microsoft.com/office/word/2023/wordml/word16du">
             <w:pict>
               <v:line w14:anchorId="1FC5144E" id="Straight Connector 19" o:spid="_x0000_s1026" style="position:absolute;left:0;text-align:left;z-index:251740160;visibility:visible;mso-wrap-style:square;mso-width-percent:0;mso-height-percent:0;mso-wrap-distance-left:9pt;mso-wrap-distance-top:0;mso-wrap-distance-right:9pt;mso-wrap-distance-bottom:0;mso-position-horizontal:absolute;mso-position-horizontal-relative:text;mso-position-vertical:absolute;mso-position-vertical-relative:text;mso-width-percent:0;mso-height-percent:0;mso-width-relative:margin;mso-height-relative:margin" from="215pt,10.4pt" to="215.65pt,34.2pt" o:gfxdata="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" strokecolor="#4472c4 [3204]" strokeweight=".5pt">
                 <v:stroke joinstyle="miter"/>
@@ -2237,7 +2237,7 @@
               </wp:anchor>
             </w:drawing>
           </mc:Choice>
-          <mc:Fallback>
+          <mc:Fallback xmlns:w16sdtfl="http://schemas.microsoft.com/office/word/2024/wordml/sdtformatlock" xmlns:w16du="http://schemas.microsoft.com/office/word/2023/wordml/word16du">
             <w:pict>
               <v:line w14:anchorId="6FB34C6F" id="Straight Connector 19" o:spid="_x0000_s1026" style="position:absolute;left:0;text-align:left;z-index:251738112;visibility:visible;mso-wrap-style:square;mso-width-percent:0;mso-height-percent:0;mso-wrap-distance-left:9pt;mso-wrap-distance-top:0;mso-wrap-distance-right:9pt;mso-wrap-distance-bottom:0;mso-position-horizontal:absolute;mso-position-horizontal-relative:text;mso-position-vertical:absolute;mso-position-vertical-relative:text;mso-width-percent:0;mso-height-percent:0;mso-width-relative:margin;mso-height-relative:margin" from="293.85pt,13pt" to="294.5pt,36.8pt" o:gfxdata="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" strokecolor="#4472c4 [3204]" strokeweight=".5pt">
                 <v:stroke joinstyle="miter"/>
@@ -2311,7 +2311,7 @@
               </wp:anchor>
             </w:drawing>
           </mc:Choice>
-          <mc:Fallback>
+          <mc:Fallback xmlns:w16sdtfl="http://schemas.microsoft.com/office/word/2024/wordml/sdtformatlock" xmlns:w16du="http://schemas.microsoft.com/office/word/2023/wordml/word16du">
             <w:pict>
               <v:line w14:anchorId="52173F46" id="Straight Connector 19" o:spid="_x0000_s1026" style="position:absolute;left:0;text-align:left;z-index:251736064;visibility:visible;mso-wrap-style:square;mso-width-percent:0;mso-height-percent:0;mso-wrap-distance-left:9pt;mso-wrap-distance-top:0;mso-wrap-distance-right:9pt;mso-wrap-distance-bottom:0;mso-position-horizontal:absolute;mso-position-horizontal-relative:text;mso-position-vertical:absolute;mso-position-vertical-relative:text;mso-width-percent:0;mso-height-percent:0;mso-width-relative:margin;mso-height-relative:margin" from="365.25pt,12.4pt" to="365.9pt,36.2pt" o:gfxdata="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" strokecolor="#4472c4 [3204]" strokeweight=".5pt">
                 <v:stroke joinstyle="miter"/>
@@ -2385,7 +2385,7 @@
               </wp:anchor>
             </w:drawing>
           </mc:Choice>
-          <mc:Fallback>
+          <mc:Fallback xmlns:w16sdtfl="http://schemas.microsoft.com/office/word/2024/wordml/sdtformatlock" xmlns:w16du="http://schemas.microsoft.com/office/word/2023/wordml/word16du">
             <w:pict>
               <v:line w14:anchorId="29C33C21" id="Straight Connector 19" o:spid="_x0000_s1026" style="position:absolute;left:0;text-align:left;z-index:251734016;visibility:visible;mso-wrap-style:square;mso-width-percent:0;mso-height-percent:0;mso-wrap-distance-left:9pt;mso-wrap-distance-top:0;mso-wrap-distance-right:9pt;mso-wrap-distance-bottom:0;mso-position-horizontal:absolute;mso-position-horizontal-relative:text;mso-position-vertical:absolute;mso-position-vertical-relative:text;mso-width-percent:0;mso-height-percent:0;mso-width-relative:margin;mso-height-relative:margin" from="446pt,13pt" to="446.65pt,36.8pt" o:gfxdata="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" strokecolor="#4472c4 [3204]" strokeweight=".5pt">
                 <v:stroke joinstyle="miter"/>
@@ -2459,7 +2459,7 @@
               </wp:anchor>
             </w:drawing>
           </mc:Choice>
-          <mc:Fallback>
+          <mc:Fallback xmlns:w16sdtfl="http://schemas.microsoft.com/office/word/2024/wordml/sdtformatlock" xmlns:w16du="http://schemas.microsoft.com/office/word/2023/wordml/word16du">
             <w:pict>
               <v:line w14:anchorId="2DEDC086" id="Straight Connector 19" o:spid="_x0000_s1026" style="position:absolute;left:0;text-align:left;z-index:251731968;visibility:visible;mso-wrap-style:square;mso-width-percent:0;mso-height-percent:0;mso-wrap-distance-left:9pt;mso-wrap-distance-top:0;mso-wrap-distance-right:9pt;mso-wrap-distance-bottom:0;mso-position-horizontal:absolute;mso-position-horizontal-relative:text;mso-position-vertical:absolute;mso-position-vertical-relative:text;mso-width-percent:0;mso-height-percent:0;mso-width-relative:margin;mso-height-relative:margin" from="59.65pt,11.6pt" to="60.3pt,35.4pt" o:gfxdata="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" strokecolor="#4472c4 [3204]" strokeweight=".5pt">
                 <v:stroke joinstyle="miter"/>
@@ -2533,7 +2533,7 @@
               </wp:anchor>
             </w:drawing>
           </mc:Choice>
-          <mc:Fallback>
+          <mc:Fallback xmlns:w16sdtfl="http://schemas.microsoft.com/office/word/2024/wordml/sdtformatlock" xmlns:w16du="http://schemas.microsoft.com/office/word/2023/wordml/word16du">
             <w:pict>
               <v:line w14:anchorId="5316AB80" id="Straight Connector 19" o:spid="_x0000_s1026" style="position:absolute;left:0;text-align:left;z-index:251729920;visibility:visible;mso-wrap-style:square;mso-width-percent:0;mso-height-percent:0;mso-wrap-distance-left:9pt;mso-wrap-distance-top:0;mso-wrap-distance-right:9pt;mso-wrap-distance-bottom:0;mso-position-horizontal:absolute;mso-position-horizontal-relative:text;mso-position-vertical:absolute;mso-position-vertical-relative:text;mso-width-percent:0;mso-height-percent:0;mso-width-relative:margin;mso-height-relative:margin" from="-37.4pt,9.75pt" to="-36.75pt,35.4pt" o:gfxdata="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" strokecolor="#4472c4 [3204]" strokeweight=".5pt">
                 <v:stroke joinstyle="miter"/>
@@ -2607,7 +2607,7 @@
               </wp:anchor>
             </w:drawing>
           </mc:Choice>
-          <mc:Fallback>
+          <mc:Fallback xmlns:w16sdtfl="http://schemas.microsoft.com/office/word/2024/wordml/sdtformatlock" xmlns:w16du="http://schemas.microsoft.com/office/word/2023/wordml/word16du">
             <w:pict>
               <v:line w14:anchorId="47F9E8E8" id="Straight Connector 20" o:spid="_x0000_s1026" style="position:absolute;left:0;text-align:left;z-index:251725824;visibility:visible;mso-wrap-style:square;mso-width-percent:0;mso-height-percent:0;mso-wrap-distance-left:9pt;mso-wrap-distance-top:0;mso-wrap-distance-right:9pt;mso-wrap-distance-bottom:0;mso-position-horizontal:absolute;mso-position-horizontal-relative:text;mso-position-vertical:absolute;mso-position-vertical-relative:text;mso-width-percent:0;mso-height-percent:0;mso-width-relative:margin;mso-height-relative:margin" from="-37.4pt,9.75pt" to="447.8pt,11.65pt" o:gfxdata="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" strokecolor="#4472c4 [3204]" strokeweight=".5pt">
                 <v:stroke joinstyle="miter"/>
@@ -2619,7 +2619,7 @@
     </w:p>
     <w:p>
       <w:pPr>
-        <w:pStyle w:val="ListParagraph"/>
+        <w:pStyle w:val="a4"/>
         <w:rPr>
           <w:color w:val="00B050"/>
           <w:sz w:val="32"/>
@@ -3555,7 +3555,7 @@
     </w:p>
     <w:p>
       <w:pPr>
-        <w:pStyle w:val="ListParagraph"/>
+        <w:pStyle w:val="a4"/>
         <w:tabs>
           <w:tab w:val="left" w:pos="5038"/>
         </w:tabs>
@@ -3578,7 +3578,7 @@
     </w:p>
     <w:p>
       <w:pPr>
-        <w:pStyle w:val="ListParagraph"/>
+        <w:pStyle w:val="a4"/>
         <w:rPr>
           <w:color w:val="00B050"/>
           <w:sz w:val="32"/>
@@ -3589,7 +3589,7 @@
     </w:p>
     <w:p>
       <w:pPr>
-        <w:pStyle w:val="ListParagraph"/>
+        <w:pStyle w:val="a4"/>
         <w:rPr>
           <w:color w:val="00B050"/>
           <w:sz w:val="32"/>
@@ -3662,7 +3662,7 @@
               </wp:anchor>
             </w:drawing>
           </mc:Choice>
-          <mc:Fallback>
+          <mc:Fallback xmlns:w16sdtfl="http://schemas.microsoft.com/office/word/2024/wordml/sdtformatlock" xmlns:w16du="http://schemas.microsoft.com/office/word/2023/wordml/word16du">
             <w:pict>
               <v:line w14:anchorId="196FB923" id="Straight Connector 21" o:spid="_x0000_s1026" style="position:absolute;left:0;text-align:left;z-index:251772928;visibility:visible;mso-wrap-style:square;mso-width-percent:0;mso-height-percent:0;mso-wrap-distance-left:9pt;mso-wrap-distance-top:0;mso-wrap-distance-right:9pt;mso-wrap-distance-bottom:0;mso-position-horizontal:absolute;mso-position-horizontal-relative:text;mso-position-vertical:absolute;mso-position-vertical-relative:text;mso-width-percent:0;mso-height-percent:0;mso-width-relative:margin;mso-height-relative:margin" from="320.25pt,10.7pt" to="322pt,258.6pt" o:gfxdata="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" strokecolor="#4472c4 [3204]" strokeweight=".5pt">
                 <v:stroke joinstyle="miter"/>
@@ -3736,7 +3736,7 @@
               </wp:anchor>
             </w:drawing>
           </mc:Choice>
-          <mc:Fallback>
+          <mc:Fallback xmlns:w16sdtfl="http://schemas.microsoft.com/office/word/2024/wordml/sdtformatlock" xmlns:w16du="http://schemas.microsoft.com/office/word/2023/wordml/word16du">
             <w:pict>
               <v:line w14:anchorId="493E3752" id="Straight Connector 21" o:spid="_x0000_s1026" style="position:absolute;left:0;text-align:left;z-index:251749376;visibility:visible;mso-wrap-style:square;mso-width-percent:0;mso-height-percent:0;mso-wrap-distance-left:9pt;mso-wrap-distance-top:0;mso-wrap-distance-right:9pt;mso-wrap-distance-bottom:0;mso-position-horizontal:absolute;mso-position-horizontal-relative:text;mso-position-vertical:absolute;mso-position-vertical-relative:text;mso-width-percent:0;mso-height-percent:0;mso-width-relative:margin;mso-height-relative:margin" from="465.95pt,16.1pt" to="467.7pt,264.05pt" o:gfxdata="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" strokecolor="#4472c4 [3204]" strokeweight=".5pt">
                 <v:stroke joinstyle="miter"/>
@@ -3748,7 +3748,7 @@
     </w:p>
     <w:p>
       <w:pPr>
-        <w:pStyle w:val="ListParagraph"/>
+        <w:pStyle w:val="a4"/>
         <w:rPr>
           <w:color w:val="00B050"/>
           <w:sz w:val="32"/>
@@ -3821,7 +3821,7 @@
               </wp:anchor>
             </w:drawing>
           </mc:Choice>
-          <mc:Fallback>
+          <mc:Fallback xmlns:w16sdtfl="http://schemas.microsoft.com/office/word/2024/wordml/sdtformatlock" xmlns:w16du="http://schemas.microsoft.com/office/word/2023/wordml/word16du">
             <w:pict>
               <v:line w14:anchorId="27A8ED06" id="Straight Connector 21" o:spid="_x0000_s1026" style="position:absolute;left:0;text-align:left;flip:x;z-index:251813888;visibility:visible;mso-wrap-style:square;mso-width-percent:0;mso-height-percent:0;mso-wrap-distance-left:9pt;mso-wrap-distance-top:0;mso-wrap-distance-right:9pt;mso-wrap-distance-bottom:0;mso-position-horizontal:absolute;mso-position-horizontal-relative:text;mso-position-vertical:absolute;mso-position-vertical-relative:text;mso-width-percent:0;mso-height-percent:0;mso-width-relative:margin;mso-height-relative:margin" from="12.05pt,.6pt" to="12.7pt,82pt" o:gfxdata="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" strokecolor="#4472c4 [3204]" strokeweight=".5pt">
                 <v:stroke joinstyle="miter"/>
@@ -3895,7 +3895,7 @@
               </wp:anchor>
             </w:drawing>
           </mc:Choice>
-          <mc:Fallback>
+          <mc:Fallback xmlns:w16sdtfl="http://schemas.microsoft.com/office/word/2024/wordml/sdtformatlock" xmlns:w16du="http://schemas.microsoft.com/office/word/2023/wordml/word16du">
             <w:pict>
               <v:line w14:anchorId="6EECDB08" id="Straight Connector 21" o:spid="_x0000_s1026" style="position:absolute;left:0;text-align:left;z-index:251805696;visibility:visible;mso-wrap-style:square;mso-width-percent:0;mso-height-percent:0;mso-wrap-distance-left:9pt;mso-wrap-distance-top:0;mso-wrap-distance-right:9pt;mso-wrap-distance-bottom:0;mso-position-horizontal:absolute;mso-position-horizontal-relative:text;mso-position-vertical:absolute;mso-position-vertical-relative:text;mso-width-percent:0;mso-height-percent:0;mso-width-relative:margin;mso-height-relative:margin" from="91pt,.75pt" to="91.65pt,208pt" o:gfxdata="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" strokecolor="#4472c4 [3204]" strokeweight=".5pt">
                 <v:stroke joinstyle="miter"/>
@@ -3969,7 +3969,7 @@
               </wp:anchor>
             </w:drawing>
           </mc:Choice>
-          <mc:Fallback>
+          <mc:Fallback xmlns:w16sdtfl="http://schemas.microsoft.com/office/word/2024/wordml/sdtformatlock" xmlns:w16du="http://schemas.microsoft.com/office/word/2023/wordml/word16du">
             <w:pict>
               <v:line w14:anchorId="1EED1AB0" id="Straight Connector 21" o:spid="_x0000_s1026" style="position:absolute;left:0;text-align:left;z-index:251795456;visibility:visible;mso-wrap-style:square;mso-width-percent:0;mso-height-percent:0;mso-wrap-distance-left:9pt;mso-wrap-distance-top:0;mso-wrap-distance-right:9pt;mso-wrap-distance-bottom:0;mso-position-horizontal:absolute;mso-position-horizontal-relative:text;mso-position-vertical:absolute;mso-position-vertical-relative:text;mso-width-percent:0;mso-height-percent:0;mso-width-relative:margin;mso-height-relative:margin" from="170.55pt,.95pt" to="171.2pt,208.2pt" o:gfxdata="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" strokecolor="#4472c4 [3204]" strokeweight=".5pt">
                 <v:stroke joinstyle="miter"/>
@@ -4043,7 +4043,7 @@
               </wp:anchor>
             </w:drawing>
           </mc:Choice>
-          <mc:Fallback>
+          <mc:Fallback xmlns:w16sdtfl="http://schemas.microsoft.com/office/word/2024/wordml/sdtformatlock" xmlns:w16du="http://schemas.microsoft.com/office/word/2023/wordml/word16du">
             <w:pict>
               <v:line w14:anchorId="3278872F" id="Straight Connector 21" o:spid="_x0000_s1026" style="position:absolute;left:0;text-align:left;z-index:251785216;visibility:visible;mso-wrap-style:square;mso-width-percent:0;mso-height-percent:0;mso-wrap-distance-left:9pt;mso-wrap-distance-top:0;mso-wrap-distance-right:9pt;mso-wrap-distance-bottom:0;mso-position-horizontal:absolute;mso-position-horizontal-relative:text;mso-position-vertical:absolute;mso-position-vertical-relative:text;mso-width-percent:0;mso-height-percent:0;mso-width-relative:margin;mso-height-relative:margin" from="242.55pt,.5pt" to="243.2pt,207.75pt" o:gfxdata="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" strokecolor="#4472c4 [3204]" strokeweight=".5pt">
                 <v:stroke joinstyle="miter"/>
@@ -4117,7 +4117,7 @@
               </wp:anchor>
             </w:drawing>
           </mc:Choice>
-          <mc:Fallback>
+          <mc:Fallback xmlns:w16sdtfl="http://schemas.microsoft.com/office/word/2024/wordml/sdtformatlock" xmlns:w16du="http://schemas.microsoft.com/office/word/2023/wordml/word16du">
             <w:pict>
               <v:line w14:anchorId="12D9A1D2" id="Straight Connector 21" o:spid="_x0000_s1026" style="position:absolute;left:0;text-align:left;z-index:251760640;visibility:visible;mso-wrap-style:square;mso-width-percent:0;mso-height-percent:0;mso-wrap-distance-left:9pt;mso-wrap-distance-top:0;mso-wrap-distance-right:9pt;mso-wrap-distance-bottom:0;mso-position-horizontal:absolute;mso-position-horizontal-relative:text;mso-position-vertical:absolute;mso-position-vertical-relative:text;mso-width-percent:0;mso-height-percent:0;mso-width-relative:margin;mso-height-relative:margin" from="393.95pt,.6pt" to="394.6pt,207.85pt" o:gfxdata="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" strokecolor="#4472c4 [3204]" strokeweight=".5pt">
                 <v:stroke joinstyle="miter"/>
@@ -4129,7 +4129,7 @@
     </w:p>
     <w:p>
       <w:pPr>
-        <w:pStyle w:val="ListParagraph"/>
+        <w:pStyle w:val="a4"/>
         <w:rPr>
           <w:color w:val="00B050"/>
           <w:sz w:val="32"/>
@@ -5015,7 +5015,7 @@
     </w:p>
     <w:p>
       <w:pPr>
-        <w:pStyle w:val="ListParagraph"/>
+        <w:pStyle w:val="a4"/>
         <w:rPr>
           <w:color w:val="00B050"/>
           <w:sz w:val="32"/>
@@ -5088,7 +5088,7 @@
               </wp:anchor>
             </w:drawing>
           </mc:Choice>
-          <mc:Fallback>
+          <mc:Fallback xmlns:w16sdtfl="http://schemas.microsoft.com/office/word/2024/wordml/sdtformatlock" xmlns:w16du="http://schemas.microsoft.com/office/word/2023/wordml/word16du">
             <w:pict>
               <v:line w14:anchorId="256B3232" id="Straight Connector 22" o:spid="_x0000_s1026" style="position:absolute;left:0;text-align:left;flip:x y;z-index:251815936;visibility:visible;mso-wrap-style:square;mso-width-percent:0;mso-height-percent:0;mso-wrap-distance-left:9pt;mso-wrap-distance-top:0;mso-wrap-distance-right:9pt;mso-wrap-distance-bottom:0;mso-position-horizontal:absolute;mso-position-horizontal-relative:text;mso-position-vertical:absolute;mso-position-vertical-relative:text;mso-width-percent:0;mso-height-percent:0;mso-width-relative:margin;mso-height-relative:margin" from="-5.4pt,20.55pt" to="14pt,20.55pt" o:gfxdata="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" strokecolor="#4472c4 [3204]" strokeweight=".5pt">
                 <v:stroke joinstyle="miter"/>
@@ -5100,7 +5100,7 @@
     </w:p>
     <w:p>
       <w:pPr>
-        <w:pStyle w:val="ListParagraph"/>
+        <w:pStyle w:val="a4"/>
         <w:rPr>
           <w:color w:val="00B050"/>
           <w:sz w:val="32"/>
@@ -5173,7 +5173,7 @@
               </wp:anchor>
             </w:drawing>
           </mc:Choice>
-          <mc:Fallback>
+          <mc:Fallback xmlns:w16sdtfl="http://schemas.microsoft.com/office/word/2024/wordml/sdtformatlock" xmlns:w16du="http://schemas.microsoft.com/office/word/2023/wordml/word16du">
             <w:pict>
               <v:line w14:anchorId="028A4D7D" id="Straight Connector 22" o:spid="_x0000_s1026" style="position:absolute;left:0;text-align:left;flip:x y;z-index:251809792;visibility:visible;mso-wrap-style:square;mso-width-percent:0;mso-height-percent:0;mso-wrap-distance-left:9pt;mso-wrap-distance-top:0;mso-wrap-distance-right:9pt;mso-wrap-distance-bottom:0;mso-position-horizontal:absolute;mso-position-horizontal-relative:text;mso-position-vertical:absolute;mso-position-vertical-relative:text;mso-width-percent:0;mso-height-percent:0;mso-width-relative:margin;mso-height-relative:margin" from="74.7pt,10.3pt" to="94.1pt,10.3pt" o:gfxdata="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" strokecolor="#4472c4 [3204]" strokeweight=".5pt">
                 <v:stroke joinstyle="miter"/>
@@ -5247,7 +5247,7 @@
               </wp:anchor>
             </w:drawing>
           </mc:Choice>
-          <mc:Fallback>
+          <mc:Fallback xmlns:w16sdtfl="http://schemas.microsoft.com/office/word/2024/wordml/sdtformatlock" xmlns:w16du="http://schemas.microsoft.com/office/word/2023/wordml/word16du">
             <w:pict>
               <v:line w14:anchorId="6F5582BA" id="Straight Connector 22" o:spid="_x0000_s1026" style="position:absolute;left:0;text-align:left;flip:x y;z-index:251799552;visibility:visible;mso-wrap-style:square;mso-width-percent:0;mso-height-percent:0;mso-wrap-distance-left:9pt;mso-wrap-distance-top:0;mso-wrap-distance-right:9pt;mso-wrap-distance-bottom:0;mso-position-horizontal:absolute;mso-position-horizontal-relative:text;mso-position-vertical:absolute;mso-position-vertical-relative:text;mso-width-percent:0;mso-height-percent:0;mso-width-relative:margin;mso-height-relative:margin" from="154.2pt,6.4pt" to="173.6pt,6.4pt" o:gfxdata="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" strokecolor="#4472c4 [3204]" strokeweight=".5pt">
                 <v:stroke joinstyle="miter"/>
@@ -5321,7 +5321,7 @@
               </wp:anchor>
             </w:drawing>
           </mc:Choice>
-          <mc:Fallback>
+          <mc:Fallback xmlns:w16sdtfl="http://schemas.microsoft.com/office/word/2024/wordml/sdtformatlock" xmlns:w16du="http://schemas.microsoft.com/office/word/2023/wordml/word16du">
             <w:pict>
               <v:line w14:anchorId="4F438CEA" id="Straight Connector 22" o:spid="_x0000_s1026" style="position:absolute;left:0;text-align:left;flip:x y;z-index:251787264;visibility:visible;mso-wrap-style:square;mso-width-percent:0;mso-height-percent:0;mso-wrap-distance-left:9pt;mso-wrap-distance-top:0;mso-wrap-distance-right:9pt;mso-wrap-distance-bottom:0;mso-position-horizontal:absolute;mso-position-horizontal-relative:text;mso-position-vertical:absolute;mso-position-vertical-relative:text;mso-width-percent:0;mso-height-percent:0;mso-width-relative:margin;mso-height-relative:margin" from="226.15pt,.55pt" to="245.55pt,.55pt" o:gfxdata="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" strokecolor="#4472c4 [3204]" strokeweight=".5pt">
                 <v:stroke joinstyle="miter"/>
@@ -5395,7 +5395,7 @@
               </wp:anchor>
             </w:drawing>
           </mc:Choice>
-          <mc:Fallback>
+          <mc:Fallback xmlns:w16sdtfl="http://schemas.microsoft.com/office/word/2024/wordml/sdtformatlock" xmlns:w16du="http://schemas.microsoft.com/office/word/2023/wordml/word16du">
             <w:pict>
               <v:line w14:anchorId="07030197" id="Straight Connector 22" o:spid="_x0000_s1026" style="position:absolute;left:0;text-align:left;flip:x y;z-index:251779072;visibility:visible;mso-wrap-style:square;mso-width-percent:0;mso-height-percent:0;mso-wrap-distance-left:9pt;mso-wrap-distance-top:0;mso-wrap-distance-right:9pt;mso-wrap-distance-bottom:0;mso-position-horizontal:absolute;mso-position-horizontal-relative:text;mso-position-vertical:absolute;mso-position-vertical-relative:text;mso-width-percent:0;mso-height-percent:0;mso-width-relative:margin;mso-height-relative:margin" from="304.45pt,4.65pt" to="319.45pt,4.65pt" o:gfxdata="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" strokecolor="#4472c4 [3204]" strokeweight=".5pt">
                 <v:stroke joinstyle="miter"/>
@@ -5469,7 +5469,7 @@
               </wp:anchor>
             </w:drawing>
           </mc:Choice>
-          <mc:Fallback>
+          <mc:Fallback xmlns:w16sdtfl="http://schemas.microsoft.com/office/word/2024/wordml/sdtformatlock" xmlns:w16du="http://schemas.microsoft.com/office/word/2023/wordml/word16du">
             <w:pict>
               <v:line w14:anchorId="18A51999" id="Straight Connector 22" o:spid="_x0000_s1026" style="position:absolute;left:0;text-align:left;flip:x y;z-index:251750400;visibility:visible;mso-wrap-style:square;mso-width-percent:0;mso-height-percent:0;mso-wrap-distance-left:9pt;mso-wrap-distance-top:0;mso-wrap-distance-right:9pt;mso-wrap-distance-bottom:0;mso-position-horizontal:absolute;mso-position-horizontal-relative:text;mso-position-vertical:absolute;mso-position-vertical-relative:text;mso-width-percent:0;mso-height-percent:0;mso-width-relative:margin;mso-height-relative:margin" from="450.95pt,8.05pt" to="465.95pt,8.05pt" o:gfxdata="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" strokecolor="#4472c4 [3204]" strokeweight=".5pt">
                 <v:stroke joinstyle="miter"/>
@@ -5481,7 +5481,7 @@
     </w:p>
     <w:p>
       <w:pPr>
-        <w:pStyle w:val="ListParagraph"/>
+        <w:pStyle w:val="a4"/>
         <w:rPr>
           <w:color w:val="00B050"/>
           <w:sz w:val="32"/>
@@ -5554,7 +5554,7 @@
               </wp:anchor>
             </w:drawing>
           </mc:Choice>
-          <mc:Fallback>
+          <mc:Fallback xmlns:w16sdtfl="http://schemas.microsoft.com/office/word/2024/wordml/sdtformatlock" xmlns:w16du="http://schemas.microsoft.com/office/word/2023/wordml/word16du">
             <w:pict>
               <v:line w14:anchorId="030EA18F" id="Straight Connector 22" o:spid="_x0000_s1026" style="position:absolute;left:0;text-align:left;flip:x y;z-index:251764736;visibility:visible;mso-wrap-style:square;mso-width-percent:0;mso-height-percent:0;mso-wrap-distance-left:9pt;mso-wrap-distance-top:0;mso-wrap-distance-right:9pt;mso-wrap-distance-bottom:0;mso-position-horizontal:absolute;mso-position-horizontal-relative:text;mso-position-vertical:absolute;mso-position-vertical-relative:text;mso-width-percent:0;mso-height-percent:0;mso-width-relative:margin;mso-height-relative:margin" from="379.05pt,.9pt" to="394.05pt,.9pt" o:gfxdata="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" strokecolor="#4472c4 [3204]" strokeweight=".5pt">
                 <v:stroke joinstyle="miter"/>
@@ -5566,7 +5566,7 @@
     </w:p>
     <w:p>
       <w:pPr>
-        <w:pStyle w:val="ListParagraph"/>
+        <w:pStyle w:val="a4"/>
         <w:rPr>
           <w:color w:val="00B050"/>
           <w:sz w:val="32"/>
@@ -5577,7 +5577,7 @@
     </w:p>
     <w:p>
       <w:pPr>
-        <w:pStyle w:val="ListParagraph"/>
+        <w:pStyle w:val="a4"/>
         <w:rPr>
           <w:color w:val="00B050"/>
           <w:sz w:val="32"/>
@@ -5838,7 +5838,7 @@
     </w:p>
     <w:p>
       <w:pPr>
-        <w:pStyle w:val="ListParagraph"/>
+        <w:pStyle w:val="a4"/>
         <w:rPr>
           <w:color w:val="00B050"/>
           <w:sz w:val="32"/>
@@ -6411,7 +6411,7 @@
               </wp:anchor>
             </w:drawing>
           </mc:Choice>
-          <mc:Fallback>
+          <mc:Fallback xmlns:w16sdtfl="http://schemas.microsoft.com/office/word/2024/wordml/sdtformatlock" xmlns:w16du="http://schemas.microsoft.com/office/word/2023/wordml/word16du">
             <w:pict>
               <v:line w14:anchorId="18F54CEB" id="Straight Connector 22" o:spid="_x0000_s1026" style="position:absolute;left:0;text-align:left;flip:x y;z-index:251752448;visibility:visible;mso-wrap-style:square;mso-width-percent:0;mso-height-percent:0;mso-wrap-distance-left:9pt;mso-wrap-distance-top:0;mso-wrap-distance-right:9pt;mso-wrap-distance-bottom:0;mso-position-horizontal:absolute;mso-position-horizontal-relative:text;mso-position-vertical:absolute;mso-position-vertical-relative:text;mso-width-percent:0;mso-height-percent:0;mso-width-relative:margin;mso-height-relative:margin" from="452.25pt,12.65pt" to="467.25pt,12.65pt" o:gfxdata="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" strokecolor="#4472c4 [3204]" strokeweight=".5pt">
                 <v:stroke joinstyle="miter"/>
@@ -6423,7 +6423,7 @@
     </w:p>
     <w:p>
       <w:pPr>
-        <w:pStyle w:val="ListParagraph"/>
+        <w:pStyle w:val="a4"/>
         <w:rPr>
           <w:color w:val="00B050"/>
           <w:sz w:val="32"/>
@@ -6496,7 +6496,7 @@
               </wp:anchor>
             </w:drawing>
           </mc:Choice>
-          <mc:Fallback>
+          <mc:Fallback xmlns:w16sdtfl="http://schemas.microsoft.com/office/word/2024/wordml/sdtformatlock" xmlns:w16du="http://schemas.microsoft.com/office/word/2023/wordml/word16du">
             <w:pict>
               <v:line w14:anchorId="2D967884" id="Straight Connector 22" o:spid="_x0000_s1026" style="position:absolute;left:0;text-align:left;flip:x y;z-index:251777024;visibility:visible;mso-wrap-style:square;mso-width-percent:0;mso-height-percent:0;mso-wrap-distance-left:9pt;mso-wrap-distance-top:0;mso-wrap-distance-right:9pt;mso-wrap-distance-bottom:0;mso-position-horizontal:absolute;mso-position-horizontal-relative:text;mso-position-vertical:absolute;mso-position-vertical-relative:text;mso-width-percent:0;mso-height-percent:0;mso-width-relative:margin;mso-height-relative:margin" from="303.8pt,.8pt" to="323.85pt,.8pt" o:gfxdata="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" strokecolor="#4472c4 [3204]" strokeweight=".5pt">
                 <v:stroke joinstyle="miter"/>
@@ -6508,7 +6508,7 @@
     </w:p>
     <w:p>
       <w:pPr>
-        <w:pStyle w:val="ListParagraph"/>
+        <w:pStyle w:val="a4"/>
         <w:rPr>
           <w:color w:val="00B050"/>
           <w:sz w:val="32"/>
@@ -6519,7 +6519,7 @@
     </w:p>
     <w:p>
       <w:pPr>
-        <w:pStyle w:val="ListParagraph"/>
+        <w:pStyle w:val="a4"/>
         <w:rPr>
           <w:color w:val="00B050"/>
           <w:sz w:val="32"/>
@@ -6592,7 +6592,7 @@
               </wp:anchor>
             </w:drawing>
           </mc:Choice>
-          <mc:Fallback>
+          <mc:Fallback xmlns:w16sdtfl="http://schemas.microsoft.com/office/word/2024/wordml/sdtformatlock" xmlns:w16du="http://schemas.microsoft.com/office/word/2023/wordml/word16du">
             <w:pict>
               <v:line w14:anchorId="1DEAF6BB" id="Straight Connector 22" o:spid="_x0000_s1026" style="position:absolute;left:0;text-align:left;flip:x y;z-index:251807744;visibility:visible;mso-wrap-style:square;mso-width-percent:0;mso-height-percent:0;mso-wrap-distance-left:9pt;mso-wrap-distance-top:0;mso-wrap-distance-right:9pt;mso-wrap-distance-bottom:0;mso-position-horizontal:absolute;mso-position-horizontal-relative:text;mso-position-vertical:absolute;mso-position-vertical-relative:text;mso-width-percent:0;mso-height-percent:0;mso-width-relative:margin;mso-height-relative:margin" from="72.85pt,6.3pt" to="92.25pt,6.3pt" o:gfxdata="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" strokecolor="#4472c4 [3204]" strokeweight=".5pt">
                 <v:stroke joinstyle="miter"/>
@@ -6666,7 +6666,7 @@
               </wp:anchor>
             </w:drawing>
           </mc:Choice>
-          <mc:Fallback>
+          <mc:Fallback xmlns:w16sdtfl="http://schemas.microsoft.com/office/word/2024/wordml/sdtformatlock" xmlns:w16du="http://schemas.microsoft.com/office/word/2023/wordml/word16du">
             <w:pict>
               <v:line w14:anchorId="113D1970" id="Straight Connector 22" o:spid="_x0000_s1026" style="position:absolute;left:0;text-align:left;flip:x y;z-index:251797504;visibility:visible;mso-wrap-style:square;mso-width-percent:0;mso-height-percent:0;mso-wrap-distance-left:9pt;mso-wrap-distance-top:0;mso-wrap-distance-right:9pt;mso-wrap-distance-bottom:0;mso-position-horizontal:absolute;mso-position-horizontal-relative:text;mso-position-vertical:absolute;mso-position-vertical-relative:text;mso-width-percent:0;mso-height-percent:0;mso-width-relative:margin;mso-height-relative:margin" from="150.4pt,6.15pt" to="174.8pt,6.8pt" o:gfxdata="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" strokecolor="#4472c4 [3204]" strokeweight=".5pt">
                 <v:stroke joinstyle="miter"/>
@@ -6740,7 +6740,7 @@
               </wp:anchor>
             </w:drawing>
           </mc:Choice>
-          <mc:Fallback>
+          <mc:Fallback xmlns:w16sdtfl="http://schemas.microsoft.com/office/word/2024/wordml/sdtformatlock" xmlns:w16du="http://schemas.microsoft.com/office/word/2023/wordml/word16du">
             <w:pict>
               <v:line w14:anchorId="039DDB73" id="Straight Connector 22" o:spid="_x0000_s1026" style="position:absolute;left:0;text-align:left;flip:x y;z-index:251789312;visibility:visible;mso-wrap-style:square;mso-width-percent:0;mso-height-percent:0;mso-wrap-distance-left:9pt;mso-wrap-distance-top:0;mso-wrap-distance-right:9pt;mso-wrap-distance-bottom:0;mso-position-horizontal:absolute;mso-position-horizontal-relative:text;mso-position-vertical:absolute;mso-position-vertical-relative:text;mso-width-percent:0;mso-height-percent:0;mso-width-relative:margin;mso-height-relative:margin" from="228.15pt,3pt" to="243.15pt,3pt" o:gfxdata="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" strokecolor="#4472c4 [3204]" strokeweight=".5pt">
                 <v:stroke joinstyle="miter"/>
@@ -6939,7 +6939,7 @@
               </wp:anchor>
             </w:drawing>
           </mc:Choice>
-          <mc:Fallback>
+          <mc:Fallback xmlns:w16sdtfl="http://schemas.microsoft.com/office/word/2024/wordml/sdtformatlock" xmlns:w16du="http://schemas.microsoft.com/office/word/2023/wordml/word16du">
             <w:pict>
               <v:line w14:anchorId="4922BE6C" id="Straight Connector 22" o:spid="_x0000_s1026" style="position:absolute;left:0;text-align:left;flip:x y;z-index:251762688;visibility:visible;mso-wrap-style:square;mso-width-percent:0;mso-height-percent:0;mso-wrap-distance-left:9pt;mso-wrap-distance-top:0;mso-wrap-distance-right:9pt;mso-wrap-distance-bottom:0;mso-position-horizontal:absolute;mso-position-horizontal-relative:text;mso-position-vertical:absolute;mso-position-vertical-relative:text;mso-width-percent:0;mso-height-percent:0;mso-width-relative:margin;mso-height-relative:margin" from="380.25pt,6.15pt" to="395.25pt,6.15pt" o:gfxdata="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" strokecolor="#4472c4 [3204]" strokeweight=".5pt">
                 <v:stroke joinstyle="miter"/>
@@ -7076,7 +7076,7 @@
     </w:p>
     <w:p>
       <w:pPr>
-        <w:pStyle w:val="ListParagraph"/>
+        <w:pStyle w:val="a4"/>
         <w:rPr>
           <w:color w:val="00B050"/>
           <w:sz w:val="32"/>
@@ -7149,7 +7149,7 @@
               </wp:anchor>
             </w:drawing>
           </mc:Choice>
-          <mc:Fallback>
+          <mc:Fallback xmlns:w16sdtfl="http://schemas.microsoft.com/office/word/2024/wordml/sdtformatlock" xmlns:w16du="http://schemas.microsoft.com/office/word/2023/wordml/word16du">
             <w:pict>
               <v:line w14:anchorId="22568FD7" id="Straight Connector 22" o:spid="_x0000_s1026" style="position:absolute;left:0;text-align:left;flip:x;z-index:251774976;visibility:visible;mso-wrap-style:square;mso-width-percent:0;mso-height-percent:0;mso-wrap-distance-left:9pt;mso-wrap-distance-top:0;mso-wrap-distance-right:9pt;mso-wrap-distance-bottom:0;mso-position-horizontal:absolute;mso-position-horizontal-relative:text;mso-position-vertical:absolute;mso-position-vertical-relative:text;mso-width-percent:0;mso-height-percent:0;mso-width-relative:margin;mso-height-relative:margin" from="303.8pt,16.35pt" to="321.85pt,17pt" o:gfxdata="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" strokecolor="#4472c4 [3204]" strokeweight=".5pt">
                 <v:stroke joinstyle="miter"/>
@@ -7223,7 +7223,7 @@
               </wp:anchor>
             </w:drawing>
           </mc:Choice>
-          <mc:Fallback>
+          <mc:Fallback xmlns:w16sdtfl="http://schemas.microsoft.com/office/word/2024/wordml/sdtformatlock" xmlns:w16du="http://schemas.microsoft.com/office/word/2023/wordml/word16du">
             <w:pict>
               <v:line w14:anchorId="4D8F7F2C" id="Straight Connector 22" o:spid="_x0000_s1026" style="position:absolute;left:0;text-align:left;flip:x y;z-index:251754496;visibility:visible;mso-wrap-style:square;mso-width-percent:0;mso-height-percent:0;mso-wrap-distance-left:9pt;mso-wrap-distance-top:0;mso-wrap-distance-right:9pt;mso-wrap-distance-bottom:0;mso-position-horizontal:absolute;mso-position-horizontal-relative:text;mso-position-vertical:absolute;mso-position-vertical-relative:text;mso-width-percent:0;mso-height-percent:0;mso-width-relative:margin;mso-height-relative:margin" from="451pt,20.1pt" to="466pt,20.1pt" o:gfxdata="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" strokecolor="#4472c4 [3204]" strokeweight=".5pt">
                 <v:stroke joinstyle="miter"/>
@@ -7235,7 +7235,7 @@
     </w:p>
     <w:p>
       <w:pPr>
-        <w:pStyle w:val="ListParagraph"/>
+        <w:pStyle w:val="a4"/>
         <w:rPr>
           <w:color w:val="00B050"/>
           <w:sz w:val="32"/>
@@ -7246,7 +7246,7 @@
     </w:p>
     <w:p>
       <w:pPr>
-        <w:pStyle w:val="ListParagraph"/>
+        <w:pStyle w:val="a4"/>
         <w:rPr>
           <w:color w:val="00B050"/>
           <w:sz w:val="32"/>
@@ -7267,7 +7267,7 @@
     </w:p>
     <w:p>
       <w:pPr>
-        <w:pStyle w:val="ListParagraph"/>
+        <w:pStyle w:val="a4"/>
         <w:rPr>
           <w:color w:val="5B9BD5" w:themeColor="accent5"/>
           <w:sz w:val="36"/>
@@ -7291,7 +7291,7 @@
     </w:p>
     <w:p>
       <w:pPr>
-        <w:pStyle w:val="ListParagraph"/>
+        <w:pStyle w:val="a4"/>
         <w:rPr>
           <w:sz w:val="28"/>
           <w:szCs w:val="28"/>
@@ -7388,7 +7388,7 @@
     </w:p>
     <w:p>
       <w:pPr>
-        <w:pStyle w:val="ListParagraph"/>
+        <w:pStyle w:val="a4"/>
         <w:numPr>
           <w:ilvl w:val="0"/>
           <w:numId w:val="16"/>
@@ -7429,7 +7429,7 @@
     </w:p>
     <w:p>
       <w:pPr>
-        <w:pStyle w:val="ListParagraph"/>
+        <w:pStyle w:val="a4"/>
         <w:numPr>
           <w:ilvl w:val="0"/>
           <w:numId w:val="17"/>
@@ -7457,7 +7457,7 @@
     </w:p>
     <w:p>
       <w:pPr>
-        <w:pStyle w:val="ListParagraph"/>
+        <w:pStyle w:val="a4"/>
         <w:numPr>
           <w:ilvl w:val="0"/>
           <w:numId w:val="17"/>
@@ -7487,7 +7487,7 @@
     </w:p>
     <w:p>
       <w:pPr>
-        <w:pStyle w:val="ListParagraph"/>
+        <w:pStyle w:val="a4"/>
         <w:numPr>
           <w:ilvl w:val="0"/>
           <w:numId w:val="17"/>
@@ -7515,7 +7515,7 @@
     </w:p>
     <w:p>
       <w:pPr>
-        <w:pStyle w:val="ListParagraph"/>
+        <w:pStyle w:val="a4"/>
         <w:numPr>
           <w:ilvl w:val="0"/>
           <w:numId w:val="16"/>
@@ -7548,7 +7548,7 @@
     </w:p>
     <w:p>
       <w:pPr>
-        <w:pStyle w:val="ListParagraph"/>
+        <w:pStyle w:val="a4"/>
         <w:numPr>
           <w:ilvl w:val="0"/>
           <w:numId w:val="18"/>
@@ -7576,7 +7576,7 @@
     </w:p>
     <w:p>
       <w:pPr>
-        <w:pStyle w:val="ListParagraph"/>
+        <w:pStyle w:val="a4"/>
         <w:numPr>
           <w:ilvl w:val="0"/>
           <w:numId w:val="18"/>
@@ -7619,7 +7619,7 @@
     </w:p>
     <w:p>
       <w:pPr>
-        <w:pStyle w:val="ListParagraph"/>
+        <w:pStyle w:val="a4"/>
         <w:numPr>
           <w:ilvl w:val="0"/>
           <w:numId w:val="18"/>
@@ -7663,7 +7663,7 @@
     </w:p>
     <w:p>
       <w:pPr>
-        <w:pStyle w:val="ListParagraph"/>
+        <w:pStyle w:val="a4"/>
         <w:numPr>
           <w:ilvl w:val="0"/>
           <w:numId w:val="16"/>
@@ -7696,7 +7696,7 @@
     </w:p>
     <w:p>
       <w:pPr>
-        <w:pStyle w:val="ListParagraph"/>
+        <w:pStyle w:val="a4"/>
         <w:numPr>
           <w:ilvl w:val="0"/>
           <w:numId w:val="19"/>
@@ -7724,7 +7724,7 @@
     </w:p>
     <w:p>
       <w:pPr>
-        <w:pStyle w:val="ListParagraph"/>
+        <w:pStyle w:val="a4"/>
         <w:numPr>
           <w:ilvl w:val="0"/>
           <w:numId w:val="19"/>
@@ -7752,7 +7752,7 @@
     </w:p>
     <w:p>
       <w:pPr>
-        <w:pStyle w:val="ListParagraph"/>
+        <w:pStyle w:val="a4"/>
         <w:numPr>
           <w:ilvl w:val="0"/>
           <w:numId w:val="19"/>
@@ -7780,7 +7780,7 @@
     </w:p>
     <w:p>
       <w:pPr>
-        <w:pStyle w:val="ListParagraph"/>
+        <w:pStyle w:val="a4"/>
         <w:numPr>
           <w:ilvl w:val="0"/>
           <w:numId w:val="16"/>
@@ -7813,7 +7813,7 @@
     </w:p>
     <w:p>
       <w:pPr>
-        <w:pStyle w:val="ListParagraph"/>
+        <w:pStyle w:val="a4"/>
         <w:numPr>
           <w:ilvl w:val="0"/>
           <w:numId w:val="20"/>
@@ -7841,7 +7841,7 @@
     </w:p>
     <w:p>
       <w:pPr>
-        <w:pStyle w:val="ListParagraph"/>
+        <w:pStyle w:val="a4"/>
         <w:numPr>
           <w:ilvl w:val="0"/>
           <w:numId w:val="20"/>
@@ -7869,7 +7869,7 @@
     </w:p>
     <w:p>
       <w:pPr>
-        <w:pStyle w:val="ListParagraph"/>
+        <w:pStyle w:val="a4"/>
         <w:numPr>
           <w:ilvl w:val="0"/>
           <w:numId w:val="20"/>
@@ -8004,7 +8004,7 @@
     </w:p>
     <w:p>
       <w:pPr>
-        <w:pStyle w:val="ListParagraph"/>
+        <w:pStyle w:val="a4"/>
         <w:numPr>
           <w:ilvl w:val="0"/>
           <w:numId w:val="21"/>
@@ -8101,7 +8101,7 @@
     </w:p>
     <w:p>
       <w:pPr>
-        <w:pStyle w:val="ListParagraph"/>
+        <w:pStyle w:val="a4"/>
         <w:numPr>
           <w:ilvl w:val="0"/>
           <w:numId w:val="21"/>
@@ -8133,7 +8133,7 @@
     </w:p>
     <w:p>
       <w:pPr>
-        <w:pStyle w:val="ListParagraph"/>
+        <w:pStyle w:val="a4"/>
         <w:numPr>
           <w:ilvl w:val="0"/>
           <w:numId w:val="22"/>
@@ -8170,7 +8170,7 @@
     </w:p>
     <w:p>
       <w:pPr>
-        <w:pStyle w:val="ListParagraph"/>
+        <w:pStyle w:val="a4"/>
         <w:numPr>
           <w:ilvl w:val="0"/>
           <w:numId w:val="22"/>
@@ -8198,7 +8198,7 @@
     </w:p>
     <w:p>
       <w:pPr>
-        <w:pStyle w:val="ListParagraph"/>
+        <w:pStyle w:val="a4"/>
         <w:numPr>
           <w:ilvl w:val="0"/>
           <w:numId w:val="21"/>
@@ -8231,7 +8231,7 @@
     </w:p>
     <w:p>
       <w:pPr>
-        <w:pStyle w:val="ListParagraph"/>
+        <w:pStyle w:val="a4"/>
         <w:numPr>
           <w:ilvl w:val="0"/>
           <w:numId w:val="23"/>
@@ -8259,7 +8259,7 @@
     </w:p>
     <w:p>
       <w:pPr>
-        <w:pStyle w:val="ListParagraph"/>
+        <w:pStyle w:val="a4"/>
         <w:numPr>
           <w:ilvl w:val="0"/>
           <w:numId w:val="23"/>
@@ -8287,7 +8287,7 @@
     </w:p>
     <w:p>
       <w:pPr>
-        <w:pStyle w:val="ListParagraph"/>
+        <w:pStyle w:val="a4"/>
         <w:numPr>
           <w:ilvl w:val="0"/>
           <w:numId w:val="23"/>
@@ -8315,7 +8315,7 @@
     </w:p>
     <w:p>
       <w:pPr>
-        <w:pStyle w:val="ListParagraph"/>
+        <w:pStyle w:val="a4"/>
         <w:numPr>
           <w:ilvl w:val="0"/>
           <w:numId w:val="21"/>
@@ -8348,7 +8348,7 @@
     </w:p>
     <w:p>
       <w:pPr>
-        <w:pStyle w:val="ListParagraph"/>
+        <w:pStyle w:val="a4"/>
         <w:numPr>
           <w:ilvl w:val="0"/>
           <w:numId w:val="24"/>
@@ -8376,7 +8376,7 @@
     </w:p>
     <w:p>
       <w:pPr>
-        <w:pStyle w:val="ListParagraph"/>
+        <w:pStyle w:val="a4"/>
         <w:numPr>
           <w:ilvl w:val="0"/>
           <w:numId w:val="24"/>
@@ -8404,7 +8404,7 @@
     </w:p>
     <w:p>
       <w:pPr>
-        <w:pStyle w:val="ListParagraph"/>
+        <w:pStyle w:val="a4"/>
         <w:numPr>
           <w:ilvl w:val="0"/>
           <w:numId w:val="24"/>
@@ -8679,7 +8679,7 @@
     </w:p>
     <w:tbl>
       <w:tblPr>
-        <w:tblStyle w:val="TableGrid"/>
+        <w:tblStyle w:val="a3"/>
         <w:tblpPr w:leftFromText="180" w:rightFromText="180" w:vertAnchor="page" w:horzAnchor="margin" w:tblpXSpec="center" w:tblpY="2305"/>
         <w:bidiVisual/>
         <w:tblW w:w="9119" w:type="dxa"/>
@@ -8888,7 +8888,7 @@
                     </wp:anchor>
                   </w:drawing>
                 </mc:Choice>
-                <mc:Fallback>
+                <mc:Fallback xmlns:w16sdtfl="http://schemas.microsoft.com/office/word/2024/wordml/sdtformatlock" xmlns:w16du="http://schemas.microsoft.com/office/word/2023/wordml/word16du">
                   <w:pict>
                     <v:shapetype w14:anchorId="0D63E985" id="_x0000_t66" coordsize="21600,21600" o:spt="66" adj="5400,5400" path="m@0,l@0@1,21600@1,21600@2@0@2@0,21600,,10800xe">
                       <v:stroke joinstyle="miter"/>
@@ -8918,7 +8918,7 @@
           </w:tcPr>
           <w:p>
             <w:pPr>
-              <w:pStyle w:val="ListParagraph"/>
+              <w:pStyle w:val="a4"/>
               <w:numPr>
                 <w:ilvl w:val="0"/>
                 <w:numId w:val="1"/>
@@ -8975,7 +8975,7 @@
                               <w:txbxContent>
                                 <w:p>
                                   <w:pPr>
-                                    <w:pStyle w:val="ListParagraph"/>
+                                    <w:pStyle w:val="a4"/>
                                     <w:numPr>
                                       <w:ilvl w:val="0"/>
                                       <w:numId w:val="3"/>
@@ -9032,7 +9032,7 @@
                         <w:txbxContent>
                           <w:p>
                             <w:pPr>
-                              <w:pStyle w:val="ListParagraph"/>
+                              <w:pStyle w:val="a4"/>
                               <w:numPr>
                                 <w:ilvl w:val="0"/>
                                 <w:numId w:val="3"/>
@@ -9253,7 +9253,7 @@
           </w:tcPr>
           <w:p>
             <w:pPr>
-              <w:pStyle w:val="ListParagraph"/>
+              <w:pStyle w:val="a4"/>
               <w:numPr>
                 <w:ilvl w:val="0"/>
                 <w:numId w:val="1"/>
@@ -9653,7 +9653,7 @@
                     </wp:anchor>
                   </w:drawing>
                 </mc:Choice>
-                <mc:Fallback>
+                <mc:Fallback xmlns:w16sdtfl="http://schemas.microsoft.com/office/word/2024/wordml/sdtformatlock" xmlns:w16du="http://schemas.microsoft.com/office/word/2023/wordml/word16du">
                   <w:pict>
                     <v:shape w14:anchorId="2F01C7BB" id="سهم: لليسار 15" o:spid="_x0000_s1026" type="#_x0000_t66" style="position:absolute;left:0;text-align:left;margin-left:28.75pt;margin-top:4.15pt;width:77.05pt;height:38.15pt;z-index:251693056;visibility:visible;mso-wrap-style:square;mso-wrap-distance-left:9pt;mso-wrap-distance-top:0;mso-wrap-distance-right:9pt;mso-wrap-distance-bottom:0;mso-position-horizontal:absolute;mso-position-horizontal-relative:text;mso-position-vertical:absolute;mso-position-vertical-relative:text;v-text-anchor:middle" o:gfxdata="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" adj="5350" fillcolor="#4472c4 [3204]" strokecolor="#1f3763 [1604]" strokeweight="1pt"/>
                   </w:pict>
@@ -9669,7 +9669,7 @@
           </w:tcPr>
           <w:p>
             <w:pPr>
-              <w:pStyle w:val="ListParagraph"/>
+              <w:pStyle w:val="a4"/>
               <w:numPr>
                 <w:ilvl w:val="0"/>
                 <w:numId w:val="1"/>
@@ -9856,7 +9856,7 @@
           </w:tcPr>
           <w:p>
             <w:pPr>
-              <w:pStyle w:val="ListParagraph"/>
+              <w:pStyle w:val="a4"/>
               <w:numPr>
                 <w:ilvl w:val="0"/>
                 <w:numId w:val="1"/>
@@ -10033,7 +10033,7 @@
           </w:tcPr>
           <w:p>
             <w:pPr>
-              <w:pStyle w:val="ListParagraph"/>
+              <w:pStyle w:val="a4"/>
               <w:numPr>
                 <w:ilvl w:val="0"/>
                 <w:numId w:val="1"/>
@@ -10342,7 +10342,7 @@
           </w:tcPr>
           <w:p>
             <w:pPr>
-              <w:pStyle w:val="ListParagraph"/>
+              <w:pStyle w:val="a4"/>
               <w:numPr>
                 <w:ilvl w:val="0"/>
                 <w:numId w:val="1"/>
@@ -10366,7 +10366,7 @@
           </w:p>
           <w:p>
             <w:pPr>
-              <w:pStyle w:val="ListParagraph"/>
+              <w:pStyle w:val="a4"/>
               <w:numPr>
                 <w:ilvl w:val="0"/>
                 <w:numId w:val="2"/>
@@ -10707,7 +10707,7 @@
     </w:p>
     <w:tbl>
       <w:tblPr>
-        <w:tblStyle w:val="TableGrid"/>
+        <w:tblStyle w:val="a3"/>
         <w:tblpPr w:leftFromText="180" w:rightFromText="180" w:vertAnchor="page" w:horzAnchor="margin" w:tblpY="1897"/>
         <w:bidiVisual/>
         <w:tblW w:w="8832" w:type="dxa"/>
@@ -10801,7 +10801,7 @@
           </w:tcPr>
           <w:p>
             <w:pPr>
-              <w:pStyle w:val="ListParagraph"/>
+              <w:pStyle w:val="a4"/>
               <w:numPr>
                 <w:ilvl w:val="0"/>
                 <w:numId w:val="4"/>
@@ -10839,7 +10839,7 @@
           </w:tcPr>
           <w:p>
             <w:pPr>
-              <w:pStyle w:val="NormalWeb"/>
+              <w:pStyle w:val="a7"/>
               <w:numPr>
                 <w:ilvl w:val="0"/>
                 <w:numId w:val="1"/>
@@ -10868,7 +10868,7 @@
           </w:p>
           <w:p>
             <w:pPr>
-              <w:pStyle w:val="NormalWeb"/>
+              <w:pStyle w:val="a7"/>
               <w:numPr>
                 <w:ilvl w:val="0"/>
                 <w:numId w:val="1"/>
@@ -10897,7 +10897,7 @@
           </w:p>
           <w:p>
             <w:pPr>
-              <w:pStyle w:val="NormalWeb"/>
+              <w:pStyle w:val="a7"/>
               <w:numPr>
                 <w:ilvl w:val="0"/>
                 <w:numId w:val="1"/>
@@ -10934,7 +10934,7 @@
           </w:tcPr>
           <w:p>
             <w:pPr>
-              <w:pStyle w:val="ListParagraph"/>
+              <w:pStyle w:val="a4"/>
               <w:numPr>
                 <w:ilvl w:val="0"/>
                 <w:numId w:val="4"/>
@@ -10982,7 +10982,7 @@
           </w:tcPr>
           <w:p>
             <w:pPr>
-              <w:pStyle w:val="ListParagraph"/>
+              <w:pStyle w:val="a4"/>
               <w:numPr>
                 <w:ilvl w:val="0"/>
                 <w:numId w:val="5"/>
@@ -11014,7 +11014,7 @@
           </w:p>
           <w:p>
             <w:pPr>
-              <w:pStyle w:val="ListParagraph"/>
+              <w:pStyle w:val="a4"/>
               <w:numPr>
                 <w:ilvl w:val="0"/>
                 <w:numId w:val="5"/>
@@ -11046,7 +11046,7 @@
           </w:p>
           <w:p>
             <w:pPr>
-              <w:pStyle w:val="ListParagraph"/>
+              <w:pStyle w:val="a4"/>
               <w:numPr>
                 <w:ilvl w:val="0"/>
                 <w:numId w:val="5"/>
@@ -11087,7 +11087,7 @@
           </w:tcPr>
           <w:p>
             <w:pPr>
-              <w:pStyle w:val="ListParagraph"/>
+              <w:pStyle w:val="a4"/>
               <w:numPr>
                 <w:ilvl w:val="0"/>
                 <w:numId w:val="4"/>
@@ -11135,7 +11135,7 @@
           </w:tcPr>
           <w:p>
             <w:pPr>
-              <w:pStyle w:val="ListParagraph"/>
+              <w:pStyle w:val="a4"/>
               <w:numPr>
                 <w:ilvl w:val="0"/>
                 <w:numId w:val="6"/>
@@ -11167,7 +11167,7 @@
           </w:p>
           <w:p>
             <w:pPr>
-              <w:pStyle w:val="ListParagraph"/>
+              <w:pStyle w:val="a4"/>
               <w:numPr>
                 <w:ilvl w:val="0"/>
                 <w:numId w:val="6"/>
@@ -11199,7 +11199,7 @@
           </w:p>
           <w:p>
             <w:pPr>
-              <w:pStyle w:val="ListParagraph"/>
+              <w:pStyle w:val="a4"/>
               <w:numPr>
                 <w:ilvl w:val="0"/>
                 <w:numId w:val="6"/>
@@ -11240,7 +11240,7 @@
           </w:tcPr>
           <w:p>
             <w:pPr>
-              <w:pStyle w:val="ListParagraph"/>
+              <w:pStyle w:val="a4"/>
               <w:numPr>
                 <w:ilvl w:val="0"/>
                 <w:numId w:val="4"/>
@@ -11288,7 +11288,7 @@
           </w:tcPr>
           <w:p>
             <w:pPr>
-              <w:pStyle w:val="NormalWeb"/>
+              <w:pStyle w:val="a7"/>
               <w:numPr>
                 <w:ilvl w:val="0"/>
                 <w:numId w:val="7"/>
@@ -11317,7 +11317,7 @@
           </w:p>
           <w:p>
             <w:pPr>
-              <w:pStyle w:val="NormalWeb"/>
+              <w:pStyle w:val="a7"/>
               <w:numPr>
                 <w:ilvl w:val="0"/>
                 <w:numId w:val="8"/>
@@ -11361,7 +11361,7 @@
           </w:p>
           <w:p>
             <w:pPr>
-              <w:pStyle w:val="NormalWeb"/>
+              <w:pStyle w:val="a7"/>
               <w:numPr>
                 <w:ilvl w:val="0"/>
                 <w:numId w:val="9"/>
@@ -11399,7 +11399,7 @@
           </w:tcPr>
           <w:p>
             <w:pPr>
-              <w:pStyle w:val="ListParagraph"/>
+              <w:pStyle w:val="a4"/>
               <w:numPr>
                 <w:ilvl w:val="0"/>
                 <w:numId w:val="4"/>
@@ -11447,7 +11447,7 @@
           </w:tcPr>
           <w:p>
             <w:pPr>
-              <w:pStyle w:val="ListParagraph"/>
+              <w:pStyle w:val="a4"/>
               <w:numPr>
                 <w:ilvl w:val="0"/>
                 <w:numId w:val="9"/>
@@ -11479,7 +11479,7 @@
           </w:p>
           <w:p>
             <w:pPr>
-              <w:pStyle w:val="ListParagraph"/>
+              <w:pStyle w:val="a4"/>
               <w:numPr>
                 <w:ilvl w:val="0"/>
                 <w:numId w:val="9"/>
@@ -11511,7 +11511,7 @@
           </w:p>
           <w:p>
             <w:pPr>
-              <w:pStyle w:val="ListParagraph"/>
+              <w:pStyle w:val="a4"/>
               <w:numPr>
                 <w:ilvl w:val="0"/>
                 <w:numId w:val="9"/>
@@ -11552,7 +11552,7 @@
           </w:tcPr>
           <w:p>
             <w:pPr>
-              <w:pStyle w:val="ListParagraph"/>
+              <w:pStyle w:val="a4"/>
               <w:numPr>
                 <w:ilvl w:val="0"/>
                 <w:numId w:val="4"/>
@@ -11600,7 +11600,7 @@
           </w:tcPr>
           <w:p>
             <w:pPr>
-              <w:pStyle w:val="ListParagraph"/>
+              <w:pStyle w:val="a4"/>
               <w:numPr>
                 <w:ilvl w:val="0"/>
                 <w:numId w:val="10"/>
@@ -11632,7 +11632,7 @@
           </w:p>
           <w:p>
             <w:pPr>
-              <w:pStyle w:val="ListParagraph"/>
+              <w:pStyle w:val="a4"/>
               <w:numPr>
                 <w:ilvl w:val="0"/>
                 <w:numId w:val="10"/>
@@ -11664,7 +11664,7 @@
           </w:p>
           <w:p>
             <w:pPr>
-              <w:pStyle w:val="ListParagraph"/>
+              <w:pStyle w:val="a4"/>
               <w:numPr>
                 <w:ilvl w:val="0"/>
                 <w:numId w:val="10"/>
@@ -11882,7 +11882,7 @@
     </w:p>
     <w:tbl>
       <w:tblPr>
-        <w:tblStyle w:val="TableGrid"/>
+        <w:tblStyle w:val="a3"/>
         <w:tblpPr w:leftFromText="180" w:rightFromText="180" w:vertAnchor="page" w:horzAnchor="margin" w:tblpX="-185" w:tblpY="2749"/>
         <w:tblW w:w="8910" w:type="dxa"/>
         <w:tblLook w:val="04A0" w:firstRow="1" w:lastRow="0" w:firstColumn="1" w:lastColumn="0" w:noHBand="0" w:noVBand="1"/>
@@ -11986,7 +11986,7 @@
           </w:tcPr>
           <w:p>
             <w:pPr>
-              <w:pStyle w:val="ListParagraph"/>
+              <w:pStyle w:val="a4"/>
               <w:numPr>
                 <w:ilvl w:val="0"/>
                 <w:numId w:val="11"/>
@@ -12018,7 +12018,7 @@
           </w:p>
           <w:p>
             <w:pPr>
-              <w:pStyle w:val="ListParagraph"/>
+              <w:pStyle w:val="a4"/>
               <w:numPr>
                 <w:ilvl w:val="0"/>
                 <w:numId w:val="11"/>
@@ -12050,7 +12050,7 @@
           </w:p>
           <w:p>
             <w:pPr>
-              <w:pStyle w:val="ListParagraph"/>
+              <w:pStyle w:val="a4"/>
               <w:numPr>
                 <w:ilvl w:val="0"/>
                 <w:numId w:val="11"/>
@@ -12595,8 +12595,9 @@
           </w:tcPr>
           <w:p>
             <w:pPr>
-              <w:pStyle w:val="Heading2"/>
+              <w:pStyle w:val="2"/>
               <w:bidi/>
+              <w:outlineLvl w:val="1"/>
               <w:rPr>
                 <w:sz w:val="32"/>
                 <w:szCs w:val="32"/>
@@ -12604,7 +12605,7 @@
             </w:pPr>
             <w:r>
               <w:rPr>
-                <w:rStyle w:val="Strong"/>
+                <w:rStyle w:val="a8"/>
                 <w:color w:val="00B050"/>
                 <w:sz w:val="32"/>
                 <w:szCs w:val="32"/>
@@ -12613,7 +12614,7 @@
             </w:r>
             <w:r>
               <w:rPr>
-                <w:rStyle w:val="Strong"/>
+                <w:rStyle w:val="a8"/>
                 <w:color w:val="00B050"/>
                 <w:sz w:val="32"/>
                 <w:szCs w:val="32"/>
@@ -12622,7 +12623,7 @@
             </w:r>
             <w:r>
               <w:rPr>
-                <w:rStyle w:val="Strong"/>
+                <w:rStyle w:val="a8"/>
                 <w:rFonts w:hint="cs"/>
                 <w:color w:val="00B050"/>
                 <w:sz w:val="32"/>
@@ -12633,7 +12634,7 @@
             </w:r>
             <w:r>
               <w:rPr>
-                <w:rStyle w:val="Strong"/>
+                <w:rStyle w:val="a8"/>
                 <w:color w:val="00B050"/>
                 <w:sz w:val="32"/>
                 <w:szCs w:val="32"/>
@@ -12643,7 +12644,7 @@
             </w:r>
             <w:r>
               <w:rPr>
-                <w:rStyle w:val="Strong"/>
+                <w:rStyle w:val="a8"/>
                 <w:color w:val="00B050"/>
                 <w:sz w:val="32"/>
                 <w:szCs w:val="32"/>
@@ -13474,7 +13475,7 @@
     </w:p>
     <w:p>
       <w:pPr>
-        <w:pStyle w:val="ListParagraph"/>
+        <w:pStyle w:val="a4"/>
         <w:numPr>
           <w:ilvl w:val="0"/>
           <w:numId w:val="26"/>
@@ -13528,7 +13529,7 @@
     </w:p>
     <w:p>
       <w:pPr>
-        <w:pStyle w:val="ListParagraph"/>
+        <w:pStyle w:val="a4"/>
         <w:numPr>
           <w:ilvl w:val="0"/>
           <w:numId w:val="26"/>
@@ -13582,7 +13583,7 @@
     </w:p>
     <w:p>
       <w:pPr>
-        <w:pStyle w:val="ListParagraph"/>
+        <w:pStyle w:val="a4"/>
         <w:numPr>
           <w:ilvl w:val="0"/>
           <w:numId w:val="26"/>
@@ -13636,7 +13637,7 @@
     </w:p>
     <w:p>
       <w:pPr>
-        <w:pStyle w:val="ListParagraph"/>
+        <w:pStyle w:val="a4"/>
         <w:numPr>
           <w:ilvl w:val="0"/>
           <w:numId w:val="26"/>
@@ -13769,7 +13770,7 @@
     </w:p>
     <w:p>
       <w:pPr>
-        <w:pStyle w:val="ListParagraph"/>
+        <w:pStyle w:val="a4"/>
         <w:numPr>
           <w:ilvl w:val="0"/>
           <w:numId w:val="27"/>
@@ -13831,7 +13832,7 @@
     </w:p>
     <w:p>
       <w:pPr>
-        <w:pStyle w:val="ListParagraph"/>
+        <w:pStyle w:val="a4"/>
         <w:numPr>
           <w:ilvl w:val="0"/>
           <w:numId w:val="28"/>
@@ -13861,7 +13862,7 @@
     </w:p>
     <w:p>
       <w:pPr>
-        <w:pStyle w:val="ListParagraph"/>
+        <w:pStyle w:val="a4"/>
         <w:numPr>
           <w:ilvl w:val="0"/>
           <w:numId w:val="28"/>
@@ -13889,7 +13890,7 @@
     </w:p>
     <w:p>
       <w:pPr>
-        <w:pStyle w:val="ListParagraph"/>
+        <w:pStyle w:val="a4"/>
         <w:numPr>
           <w:ilvl w:val="0"/>
           <w:numId w:val="28"/>
@@ -13917,7 +13918,7 @@
     </w:p>
     <w:p>
       <w:pPr>
-        <w:pStyle w:val="ListParagraph"/>
+        <w:pStyle w:val="a4"/>
         <w:numPr>
           <w:ilvl w:val="0"/>
           <w:numId w:val="28"/>
@@ -13954,7 +13955,7 @@
     </w:p>
     <w:p>
       <w:pPr>
-        <w:pStyle w:val="ListParagraph"/>
+        <w:pStyle w:val="a4"/>
         <w:numPr>
           <w:ilvl w:val="0"/>
           <w:numId w:val="28"/>
@@ -13982,7 +13983,7 @@
     </w:p>
     <w:p>
       <w:pPr>
-        <w:pStyle w:val="ListParagraph"/>
+        <w:pStyle w:val="a4"/>
         <w:numPr>
           <w:ilvl w:val="0"/>
           <w:numId w:val="27"/>
@@ -14039,7 +14040,7 @@
     </w:p>
     <w:p>
       <w:pPr>
-        <w:pStyle w:val="ListParagraph"/>
+        <w:pStyle w:val="a4"/>
         <w:numPr>
           <w:ilvl w:val="0"/>
           <w:numId w:val="29"/>
@@ -14067,7 +14068,7 @@
     </w:p>
     <w:p>
       <w:pPr>
-        <w:pStyle w:val="ListParagraph"/>
+        <w:pStyle w:val="a4"/>
         <w:numPr>
           <w:ilvl w:val="0"/>
           <w:numId w:val="29"/>
@@ -14095,7 +14096,7 @@
     </w:p>
     <w:p>
       <w:pPr>
-        <w:pStyle w:val="ListParagraph"/>
+        <w:pStyle w:val="a4"/>
         <w:numPr>
           <w:ilvl w:val="0"/>
           <w:numId w:val="29"/>
@@ -14123,7 +14124,7 @@
     </w:p>
     <w:p>
       <w:pPr>
-        <w:pStyle w:val="ListParagraph"/>
+        <w:pStyle w:val="a4"/>
         <w:numPr>
           <w:ilvl w:val="0"/>
           <w:numId w:val="29"/>
@@ -14151,7 +14152,7 @@
     </w:p>
     <w:p>
       <w:pPr>
-        <w:pStyle w:val="ListParagraph"/>
+        <w:pStyle w:val="a4"/>
         <w:numPr>
           <w:ilvl w:val="0"/>
           <w:numId w:val="29"/>
@@ -14179,7 +14180,7 @@
     </w:p>
     <w:p>
       <w:pPr>
-        <w:pStyle w:val="ListParagraph"/>
+        <w:pStyle w:val="a4"/>
         <w:numPr>
           <w:ilvl w:val="0"/>
           <w:numId w:val="27"/>
@@ -14242,7 +14243,7 @@
     </w:p>
     <w:p>
       <w:pPr>
-        <w:pStyle w:val="ListParagraph"/>
+        <w:pStyle w:val="a4"/>
         <w:numPr>
           <w:ilvl w:val="0"/>
           <w:numId w:val="30"/>
@@ -14276,7 +14277,7 @@
     </w:p>
     <w:p>
       <w:pPr>
-        <w:pStyle w:val="ListParagraph"/>
+        <w:pStyle w:val="a4"/>
         <w:numPr>
           <w:ilvl w:val="0"/>
           <w:numId w:val="31"/>
@@ -14304,7 +14305,7 @@
     </w:p>
     <w:p>
       <w:pPr>
-        <w:pStyle w:val="ListParagraph"/>
+        <w:pStyle w:val="a4"/>
         <w:numPr>
           <w:ilvl w:val="0"/>
           <w:numId w:val="31"/>
@@ -14332,7 +14333,7 @@
     </w:p>
     <w:p>
       <w:pPr>
-        <w:pStyle w:val="ListParagraph"/>
+        <w:pStyle w:val="a4"/>
         <w:numPr>
           <w:ilvl w:val="0"/>
           <w:numId w:val="31"/>
@@ -14360,7 +14361,7 @@
     </w:p>
     <w:p>
       <w:pPr>
-        <w:pStyle w:val="ListParagraph"/>
+        <w:pStyle w:val="a4"/>
         <w:numPr>
           <w:ilvl w:val="0"/>
           <w:numId w:val="30"/>
@@ -14394,7 +14395,7 @@
     </w:p>
     <w:p>
       <w:pPr>
-        <w:pStyle w:val="ListParagraph"/>
+        <w:pStyle w:val="a4"/>
         <w:numPr>
           <w:ilvl w:val="0"/>
           <w:numId w:val="32"/>
@@ -14431,7 +14432,7 @@
     </w:p>
     <w:p>
       <w:pPr>
-        <w:pStyle w:val="ListParagraph"/>
+        <w:pStyle w:val="a4"/>
         <w:numPr>
           <w:ilvl w:val="0"/>
           <w:numId w:val="32"/>
@@ -14459,7 +14460,7 @@
     </w:p>
     <w:p>
       <w:pPr>
-        <w:pStyle w:val="ListParagraph"/>
+        <w:pStyle w:val="a4"/>
         <w:numPr>
           <w:ilvl w:val="0"/>
           <w:numId w:val="32"/>
@@ -14487,7 +14488,7 @@
     </w:p>
     <w:p>
       <w:pPr>
-        <w:pStyle w:val="ListParagraph"/>
+        <w:pStyle w:val="a4"/>
         <w:numPr>
           <w:ilvl w:val="0"/>
           <w:numId w:val="30"/>
@@ -14521,7 +14522,7 @@
     </w:p>
     <w:p>
       <w:pPr>
-        <w:pStyle w:val="ListParagraph"/>
+        <w:pStyle w:val="a4"/>
         <w:numPr>
           <w:ilvl w:val="0"/>
           <w:numId w:val="33"/>
@@ -14549,7 +14550,7 @@
     </w:p>
     <w:p>
       <w:pPr>
-        <w:pStyle w:val="ListParagraph"/>
+        <w:pStyle w:val="a4"/>
         <w:numPr>
           <w:ilvl w:val="0"/>
           <w:numId w:val="33"/>
@@ -14577,7 +14578,7 @@
     </w:p>
     <w:p>
       <w:pPr>
-        <w:pStyle w:val="ListParagraph"/>
+        <w:pStyle w:val="a4"/>
         <w:numPr>
           <w:ilvl w:val="0"/>
           <w:numId w:val="33"/>
@@ -14635,7 +14636,7 @@
     </w:p>
     <w:p>
       <w:pPr>
-        <w:pStyle w:val="ListParagraph"/>
+        <w:pStyle w:val="a4"/>
         <w:numPr>
           <w:ilvl w:val="0"/>
           <w:numId w:val="34"/>
@@ -14980,7 +14981,7 @@
     </w:p>
     <w:p>
       <w:pPr>
-        <w:pStyle w:val="ListParagraph"/>
+        <w:pStyle w:val="a4"/>
         <w:numPr>
           <w:ilvl w:val="0"/>
           <w:numId w:val="35"/>
@@ -15003,7 +15004,7 @@
     </w:p>
     <w:p>
       <w:pPr>
-        <w:pStyle w:val="ListParagraph"/>
+        <w:pStyle w:val="a4"/>
         <w:numPr>
           <w:ilvl w:val="0"/>
           <w:numId w:val="36"/>
@@ -15034,7 +15035,7 @@
     </w:p>
     <w:p>
       <w:pPr>
-        <w:pStyle w:val="ListParagraph"/>
+        <w:pStyle w:val="a4"/>
         <w:numPr>
           <w:ilvl w:val="0"/>
           <w:numId w:val="36"/>
@@ -15074,7 +15075,7 @@
     </w:p>
     <w:p>
       <w:pPr>
-        <w:pStyle w:val="ListParagraph"/>
+        <w:pStyle w:val="a4"/>
         <w:numPr>
           <w:ilvl w:val="0"/>
           <w:numId w:val="36"/>
@@ -15096,7 +15097,7 @@
     </w:p>
     <w:p>
       <w:pPr>
-        <w:pStyle w:val="ListParagraph"/>
+        <w:pStyle w:val="a4"/>
         <w:ind w:left="1440"/>
         <w:jc w:val="lowKashida"/>
         <w:rPr>
@@ -15107,7 +15108,7 @@
     </w:p>
     <w:p>
       <w:pPr>
-        <w:pStyle w:val="ListParagraph"/>
+        <w:pStyle w:val="a4"/>
         <w:numPr>
           <w:ilvl w:val="0"/>
           <w:numId w:val="35"/>
@@ -15130,7 +15131,7 @@
     </w:p>
     <w:p>
       <w:pPr>
-        <w:pStyle w:val="ListParagraph"/>
+        <w:pStyle w:val="a4"/>
         <w:numPr>
           <w:ilvl w:val="0"/>
           <w:numId w:val="37"/>
@@ -15159,7 +15160,7 @@
     </w:p>
     <w:p>
       <w:pPr>
-        <w:pStyle w:val="ListParagraph"/>
+        <w:pStyle w:val="a4"/>
         <w:numPr>
           <w:ilvl w:val="0"/>
           <w:numId w:val="37"/>
@@ -15190,7 +15191,7 @@
     </w:p>
     <w:p>
       <w:pPr>
-        <w:pStyle w:val="ListParagraph"/>
+        <w:pStyle w:val="a4"/>
         <w:numPr>
           <w:ilvl w:val="0"/>
           <w:numId w:val="37"/>
@@ -15219,7 +15220,7 @@
     </w:p>
     <w:p>
       <w:pPr>
-        <w:pStyle w:val="ListParagraph"/>
+        <w:pStyle w:val="a4"/>
         <w:ind w:left="1440"/>
         <w:jc w:val="lowKashida"/>
         <w:rPr>
@@ -15230,7 +15231,7 @@
     </w:p>
     <w:p>
       <w:pPr>
-        <w:pStyle w:val="ListParagraph"/>
+        <w:pStyle w:val="a4"/>
         <w:numPr>
           <w:ilvl w:val="0"/>
           <w:numId w:val="35"/>
@@ -15253,7 +15254,7 @@
     </w:p>
     <w:p>
       <w:pPr>
-        <w:pStyle w:val="ListParagraph"/>
+        <w:pStyle w:val="a4"/>
         <w:numPr>
           <w:ilvl w:val="0"/>
           <w:numId w:val="38"/>
@@ -15282,7 +15283,7 @@
     </w:p>
     <w:p>
       <w:pPr>
-        <w:pStyle w:val="ListParagraph"/>
+        <w:pStyle w:val="a4"/>
         <w:numPr>
           <w:ilvl w:val="0"/>
           <w:numId w:val="38"/>
@@ -15311,7 +15312,7 @@
     </w:p>
     <w:p>
       <w:pPr>
-        <w:pStyle w:val="ListParagraph"/>
+        <w:pStyle w:val="a4"/>
         <w:numPr>
           <w:ilvl w:val="0"/>
           <w:numId w:val="38"/>
@@ -15350,7 +15351,7 @@
     </w:p>
     <w:p>
       <w:pPr>
-        <w:pStyle w:val="NormalWeb"/>
+        <w:pStyle w:val="a7"/>
         <w:bidi/>
         <w:jc w:val="lowKashida"/>
         <w:rPr>
@@ -15369,7 +15370,7 @@
     </w:p>
     <w:p>
       <w:pPr>
-        <w:pStyle w:val="NormalWeb"/>
+        <w:pStyle w:val="a7"/>
         <w:bidi/>
         <w:rPr>
           <w:b/>
@@ -15383,7 +15384,7 @@
     </w:p>
     <w:p>
       <w:pPr>
-        <w:pStyle w:val="NormalWeb"/>
+        <w:pStyle w:val="a7"/>
         <w:bidi/>
         <w:rPr>
           <w:b/>
@@ -15412,7 +15413,7 @@
     </w:p>
     <w:p>
       <w:pPr>
-        <w:pStyle w:val="NormalWeb"/>
+        <w:pStyle w:val="a7"/>
         <w:bidi/>
         <w:jc w:val="lowKashida"/>
         <w:rPr>
@@ -15439,7 +15440,7 @@
     </w:p>
     <w:p>
       <w:pPr>
-        <w:pStyle w:val="NormalWeb"/>
+        <w:pStyle w:val="a7"/>
         <w:bidi/>
         <w:jc w:val="lowKashida"/>
         <w:rPr>
@@ -15944,7 +15945,7 @@
                           </w:p>
                           <w:p>
                             <w:pPr>
-                              <w:pStyle w:val="ListParagraph"/>
+                              <w:pStyle w:val="a4"/>
                               <w:numPr>
                                 <w:ilvl w:val="0"/>
                                 <w:numId w:val="40"/>
@@ -15957,7 +15958,7 @@
                             </w:pPr>
                             <w:r>
                               <w:rPr>
-                                <w:rStyle w:val="Strong"/>
+                                <w:rStyle w:val="a8"/>
                                 <w:sz w:val="28"/>
                                 <w:szCs w:val="28"/>
                                 <w:rtl/>
@@ -15982,7 +15983,7 @@
                           </w:p>
                           <w:p>
                             <w:pPr>
-                              <w:pStyle w:val="ListParagraph"/>
+                              <w:pStyle w:val="a4"/>
                               <w:numPr>
                                 <w:ilvl w:val="0"/>
                                 <w:numId w:val="40"/>
@@ -15995,7 +15996,7 @@
                             </w:pPr>
                             <w:r>
                               <w:rPr>
-                                <w:rStyle w:val="Strong"/>
+                                <w:rStyle w:val="a8"/>
                                 <w:sz w:val="28"/>
                                 <w:szCs w:val="28"/>
                                 <w:rtl/>
@@ -16020,7 +16021,7 @@
                           </w:p>
                           <w:p>
                             <w:pPr>
-                              <w:pStyle w:val="ListParagraph"/>
+                              <w:pStyle w:val="a4"/>
                               <w:numPr>
                                 <w:ilvl w:val="0"/>
                                 <w:numId w:val="40"/>
@@ -16033,7 +16034,7 @@
                             </w:pPr>
                             <w:r>
                               <w:rPr>
-                                <w:rStyle w:val="Strong"/>
+                                <w:rStyle w:val="a8"/>
                                 <w:sz w:val="28"/>
                                 <w:szCs w:val="28"/>
                                 <w:rtl/>
@@ -16058,7 +16059,7 @@
                           </w:p>
                           <w:p>
                             <w:pPr>
-                              <w:pStyle w:val="ListParagraph"/>
+                              <w:pStyle w:val="a4"/>
                               <w:numPr>
                                 <w:ilvl w:val="0"/>
                                 <w:numId w:val="40"/>
@@ -16071,7 +16072,7 @@
                             </w:pPr>
                             <w:r>
                               <w:rPr>
-                                <w:rStyle w:val="Strong"/>
+                                <w:rStyle w:val="a8"/>
                                 <w:sz w:val="28"/>
                                 <w:szCs w:val="28"/>
                                 <w:rtl/>
@@ -16096,7 +16097,7 @@
                           </w:p>
                           <w:p>
                             <w:pPr>
-                              <w:pStyle w:val="ListParagraph"/>
+                              <w:pStyle w:val="a4"/>
                               <w:numPr>
                                 <w:ilvl w:val="0"/>
                                 <w:numId w:val="40"/>
@@ -16109,7 +16110,7 @@
                             </w:pPr>
                             <w:r>
                               <w:rPr>
-                                <w:rStyle w:val="Strong"/>
+                                <w:rStyle w:val="a8"/>
                                 <w:sz w:val="28"/>
                                 <w:szCs w:val="28"/>
                                 <w:rtl/>
@@ -16186,7 +16187,7 @@
                     </w:p>
                     <w:p>
                       <w:pPr>
-                        <w:pStyle w:val="ListParagraph"/>
+                        <w:pStyle w:val="a4"/>
                         <w:numPr>
                           <w:ilvl w:val="0"/>
                           <w:numId w:val="40"/>
@@ -16199,7 +16200,7 @@
                       </w:pPr>
                       <w:r>
                         <w:rPr>
-                          <w:rStyle w:val="Strong"/>
+                          <w:rStyle w:val="a8"/>
                           <w:sz w:val="28"/>
                           <w:szCs w:val="28"/>
                           <w:rtl/>
@@ -16224,7 +16225,7 @@
                     </w:p>
                     <w:p>
                       <w:pPr>
-                        <w:pStyle w:val="ListParagraph"/>
+                        <w:pStyle w:val="a4"/>
                         <w:numPr>
                           <w:ilvl w:val="0"/>
                           <w:numId w:val="40"/>
@@ -16237,7 +16238,7 @@
                       </w:pPr>
                       <w:r>
                         <w:rPr>
-                          <w:rStyle w:val="Strong"/>
+                          <w:rStyle w:val="a8"/>
                           <w:sz w:val="28"/>
                           <w:szCs w:val="28"/>
                           <w:rtl/>
@@ -16262,7 +16263,7 @@
                     </w:p>
                     <w:p>
                       <w:pPr>
-                        <w:pStyle w:val="ListParagraph"/>
+                        <w:pStyle w:val="a4"/>
                         <w:numPr>
                           <w:ilvl w:val="0"/>
                           <w:numId w:val="40"/>
@@ -16275,7 +16276,7 @@
                       </w:pPr>
                       <w:r>
                         <w:rPr>
-                          <w:rStyle w:val="Strong"/>
+                          <w:rStyle w:val="a8"/>
                           <w:sz w:val="28"/>
                           <w:szCs w:val="28"/>
                           <w:rtl/>
@@ -16300,7 +16301,7 @@
                     </w:p>
                     <w:p>
                       <w:pPr>
-                        <w:pStyle w:val="ListParagraph"/>
+                        <w:pStyle w:val="a4"/>
                         <w:numPr>
                           <w:ilvl w:val="0"/>
                           <w:numId w:val="40"/>
@@ -16313,7 +16314,7 @@
                       </w:pPr>
                       <w:r>
                         <w:rPr>
-                          <w:rStyle w:val="Strong"/>
+                          <w:rStyle w:val="a8"/>
                           <w:sz w:val="28"/>
                           <w:szCs w:val="28"/>
                           <w:rtl/>
@@ -16338,7 +16339,7 @@
                     </w:p>
                     <w:p>
                       <w:pPr>
-                        <w:pStyle w:val="ListParagraph"/>
+                        <w:pStyle w:val="a4"/>
                         <w:numPr>
                           <w:ilvl w:val="0"/>
                           <w:numId w:val="40"/>
@@ -16351,7 +16352,7 @@
                       </w:pPr>
                       <w:r>
                         <w:rPr>
-                          <w:rStyle w:val="Strong"/>
+                          <w:rStyle w:val="a8"/>
                           <w:sz w:val="28"/>
                           <w:szCs w:val="28"/>
                           <w:rtl/>
@@ -16398,7 +16399,7 @@
     </w:p>
     <w:p>
       <w:pPr>
-        <w:pStyle w:val="NormalWeb"/>
+        <w:pStyle w:val="a7"/>
         <w:bidi/>
         <w:jc w:val="lowKashida"/>
         <w:rPr>
@@ -17562,7 +17563,7 @@
                         <w:txbxContent>
                           <w:p>
                             <w:pPr>
-                              <w:pStyle w:val="ListParagraph"/>
+                              <w:pStyle w:val="a4"/>
                               <w:numPr>
                                 <w:ilvl w:val="0"/>
                                 <w:numId w:val="42"/>
@@ -17577,7 +17578,7 @@
                             </w:pPr>
                             <w:r>
                               <w:rPr>
-                                <w:rStyle w:val="Strong"/>
+                                <w:rStyle w:val="a8"/>
                                 <w:sz w:val="28"/>
                                 <w:szCs w:val="28"/>
                                 <w:rtl/>
@@ -17602,7 +17603,7 @@
                           </w:p>
                           <w:p>
                             <w:pPr>
-                              <w:pStyle w:val="ListParagraph"/>
+                              <w:pStyle w:val="a4"/>
                               <w:numPr>
                                 <w:ilvl w:val="0"/>
                                 <w:numId w:val="42"/>
@@ -17617,7 +17618,7 @@
                             </w:pPr>
                             <w:r>
                               <w:rPr>
-                                <w:rStyle w:val="Strong"/>
+                                <w:rStyle w:val="a8"/>
                                 <w:sz w:val="28"/>
                                 <w:szCs w:val="28"/>
                                 <w:rtl/>
@@ -17642,7 +17643,7 @@
                           </w:p>
                           <w:p>
                             <w:pPr>
-                              <w:pStyle w:val="ListParagraph"/>
+                              <w:pStyle w:val="a4"/>
                               <w:numPr>
                                 <w:ilvl w:val="0"/>
                                 <w:numId w:val="42"/>
@@ -17657,7 +17658,7 @@
                             </w:pPr>
                             <w:r>
                               <w:rPr>
-                                <w:rStyle w:val="Strong"/>
+                                <w:rStyle w:val="a8"/>
                                 <w:sz w:val="28"/>
                                 <w:szCs w:val="28"/>
                                 <w:rtl/>
@@ -17682,7 +17683,7 @@
                           </w:p>
                           <w:p>
                             <w:pPr>
-                              <w:pStyle w:val="ListParagraph"/>
+                              <w:pStyle w:val="a4"/>
                               <w:numPr>
                                 <w:ilvl w:val="0"/>
                                 <w:numId w:val="42"/>
@@ -17697,7 +17698,7 @@
                             </w:pPr>
                             <w:r>
                               <w:rPr>
-                                <w:rStyle w:val="Strong"/>
+                                <w:rStyle w:val="a8"/>
                                 <w:sz w:val="28"/>
                                 <w:szCs w:val="28"/>
                                 <w:rtl/>
@@ -17722,7 +17723,7 @@
                           </w:p>
                           <w:p>
                             <w:pPr>
-                              <w:pStyle w:val="ListParagraph"/>
+                              <w:pStyle w:val="a4"/>
                               <w:numPr>
                                 <w:ilvl w:val="0"/>
                                 <w:numId w:val="42"/>
@@ -17737,7 +17738,7 @@
                             </w:pPr>
                             <w:r>
                               <w:rPr>
-                                <w:rStyle w:val="Strong"/>
+                                <w:rStyle w:val="a8"/>
                                 <w:sz w:val="28"/>
                                 <w:szCs w:val="28"/>
                                 <w:rtl/>
@@ -17762,7 +17763,7 @@
                           </w:p>
                           <w:p>
                             <w:pPr>
-                              <w:pStyle w:val="ListParagraph"/>
+                              <w:pStyle w:val="a4"/>
                               <w:numPr>
                                 <w:ilvl w:val="0"/>
                                 <w:numId w:val="42"/>
@@ -17777,7 +17778,7 @@
                             </w:pPr>
                             <w:r>
                               <w:rPr>
-                                <w:rStyle w:val="Strong"/>
+                                <w:rStyle w:val="a8"/>
                                 <w:sz w:val="28"/>
                                 <w:szCs w:val="28"/>
                                 <w:rtl/>
@@ -17824,7 +17825,7 @@
                   <w:txbxContent>
                     <w:p>
                       <w:pPr>
-                        <w:pStyle w:val="ListParagraph"/>
+                        <w:pStyle w:val="a4"/>
                         <w:numPr>
                           <w:ilvl w:val="0"/>
                           <w:numId w:val="42"/>
@@ -17839,7 +17840,7 @@
                       </w:pPr>
                       <w:r>
                         <w:rPr>
-                          <w:rStyle w:val="Strong"/>
+                          <w:rStyle w:val="a8"/>
                           <w:sz w:val="28"/>
                           <w:szCs w:val="28"/>
                           <w:rtl/>
@@ -17864,7 +17865,7 @@
                     </w:p>
                     <w:p>
                       <w:pPr>
-                        <w:pStyle w:val="ListParagraph"/>
+                        <w:pStyle w:val="a4"/>
                         <w:numPr>
                           <w:ilvl w:val="0"/>
                           <w:numId w:val="42"/>
@@ -17879,7 +17880,7 @@
                       </w:pPr>
                       <w:r>
                         <w:rPr>
-                          <w:rStyle w:val="Strong"/>
+                          <w:rStyle w:val="a8"/>
                           <w:sz w:val="28"/>
                           <w:szCs w:val="28"/>
                           <w:rtl/>
@@ -17904,7 +17905,7 @@
                     </w:p>
                     <w:p>
                       <w:pPr>
-                        <w:pStyle w:val="ListParagraph"/>
+                        <w:pStyle w:val="a4"/>
                         <w:numPr>
                           <w:ilvl w:val="0"/>
                           <w:numId w:val="42"/>
@@ -17919,7 +17920,7 @@
                       </w:pPr>
                       <w:r>
                         <w:rPr>
-                          <w:rStyle w:val="Strong"/>
+                          <w:rStyle w:val="a8"/>
                           <w:sz w:val="28"/>
                           <w:szCs w:val="28"/>
                           <w:rtl/>
@@ -17944,7 +17945,7 @@
                     </w:p>
                     <w:p>
                       <w:pPr>
-                        <w:pStyle w:val="ListParagraph"/>
+                        <w:pStyle w:val="a4"/>
                         <w:numPr>
                           <w:ilvl w:val="0"/>
                           <w:numId w:val="42"/>
@@ -17959,7 +17960,7 @@
                       </w:pPr>
                       <w:r>
                         <w:rPr>
-                          <w:rStyle w:val="Strong"/>
+                          <w:rStyle w:val="a8"/>
                           <w:sz w:val="28"/>
                           <w:szCs w:val="28"/>
                           <w:rtl/>
@@ -17984,7 +17985,7 @@
                     </w:p>
                     <w:p>
                       <w:pPr>
-                        <w:pStyle w:val="ListParagraph"/>
+                        <w:pStyle w:val="a4"/>
                         <w:numPr>
                           <w:ilvl w:val="0"/>
                           <w:numId w:val="42"/>
@@ -17999,7 +18000,7 @@
                       </w:pPr>
                       <w:r>
                         <w:rPr>
-                          <w:rStyle w:val="Strong"/>
+                          <w:rStyle w:val="a8"/>
                           <w:sz w:val="28"/>
                           <w:szCs w:val="28"/>
                           <w:rtl/>
@@ -18024,7 +18025,7 @@
                     </w:p>
                     <w:p>
                       <w:pPr>
-                        <w:pStyle w:val="ListParagraph"/>
+                        <w:pStyle w:val="a4"/>
                         <w:numPr>
                           <w:ilvl w:val="0"/>
                           <w:numId w:val="42"/>
@@ -18039,7 +18040,7 @@
                       </w:pPr>
                       <w:r>
                         <w:rPr>
-                          <w:rStyle w:val="Strong"/>
+                          <w:rStyle w:val="a8"/>
                           <w:sz w:val="28"/>
                           <w:szCs w:val="28"/>
                           <w:rtl/>
@@ -18191,7 +18192,6 @@
           <w:color w:val="0070C0"/>
           <w:sz w:val="32"/>
           <w:szCs w:val="32"/>
-          <w:rtl/>
         </w:rPr>
       </w:pPr>
       <w:r>
@@ -18208,955 +18208,29 @@
     </w:p>
     <w:p>
       <w:pPr>
-        <w:rPr>
-          <w:b/>
-          <w:bCs/>
-          <w:color w:val="FF0000"/>
-          <w:sz w:val="32"/>
-          <w:szCs w:val="32"/>
-          <w:rtl/>
-        </w:rPr>
-      </w:pPr>
-      <w:r>
-        <w:rPr>
-          <w:b/>
-          <w:bCs/>
-          <w:color w:val="FF0000"/>
-          <w:sz w:val="32"/>
-          <w:szCs w:val="32"/>
-          <w:rtl/>
-        </w:rPr>
-        <w:lastRenderedPageBreak/>
-        <w:t>ملخص التحسينات المقترحة في قسم الموارد البشرية</w:t>
-      </w:r>
-      <w:r>
-        <w:rPr>
-          <w:rFonts w:hint="cs"/>
-          <w:b/>
-          <w:bCs/>
-          <w:color w:val="FF0000"/>
-          <w:sz w:val="32"/>
-          <w:szCs w:val="32"/>
-          <w:rtl/>
-        </w:rPr>
-        <w:t>:</w:t>
-      </w:r>
+        <w:pStyle w:val="a7"/>
+        <w:bidi/>
+        <w:jc w:val="lowKashida"/>
+        <w:rPr>
+          <w:sz w:val="28"/>
+          <w:szCs w:val="28"/>
+        </w:rPr>
+      </w:pPr>
     </w:p>
     <w:p>
       <w:pPr>
+        <w:pStyle w:val="a7"/>
+        <w:bidi/>
         <w:jc w:val="lowKashida"/>
         <w:rPr>
           <w:sz w:val="28"/>
           <w:szCs w:val="28"/>
-          <w:rtl/>
-        </w:rPr>
-      </w:pPr>
-      <w:r>
-        <w:rPr>
-          <w:sz w:val="28"/>
-          <w:szCs w:val="28"/>
-          <w:rtl/>
-        </w:rPr>
-        <w:t>تهدف التحسينات المقترحة في هذا المشروع إلى تطوير العمليات الأساسية داخل قسم الموارد البشرية في شركة سيريتل، والانتقال من الإجراءات الورقية التقليدية إلى أنظمة إلكترونية متكاملة تسهم في زيادة الكفاءة وتقليل الوقت والجهد وتحسين رضا الموظفين. وفيما يلي أبرز التحسينات التي تم تصميمها في العمليات الثلاث</w:t>
-      </w:r>
-      <w:r>
-        <w:rPr>
-          <w:sz w:val="28"/>
-          <w:szCs w:val="28"/>
-        </w:rPr>
-        <w:t xml:space="preserve">: </w:t>
-      </w:r>
-      <w:r>
-        <w:rPr>
-          <w:rStyle w:val="Strong"/>
-          <w:sz w:val="28"/>
-          <w:szCs w:val="28"/>
-          <w:rtl/>
-        </w:rPr>
-        <w:t>التوظيف، تقييم الأداء، والإجازات</w:t>
-      </w:r>
-      <w:r>
-        <w:rPr>
-          <w:sz w:val="28"/>
-          <w:szCs w:val="28"/>
-        </w:rPr>
-        <w:t>.</w:t>
-      </w:r>
+        </w:rPr>
+      </w:pPr>
     </w:p>
     <w:p>
       <w:pPr>
-        <w:pStyle w:val="Heading2"/>
-        <w:bidi/>
-        <w:rPr>
-          <w:color w:val="FF0000"/>
-          <w:sz w:val="32"/>
-          <w:szCs w:val="32"/>
-        </w:rPr>
-      </w:pPr>
-      <w:r>
-        <w:rPr>
-          <w:rStyle w:val="Strong"/>
-          <w:b/>
-          <w:bCs/>
-          <w:color w:val="FF0000"/>
-          <w:sz w:val="32"/>
-          <w:szCs w:val="32"/>
-          <w:rtl/>
-        </w:rPr>
-        <w:t>التحسينات في عملية التوظيف</w:t>
-      </w:r>
-      <w:r>
-        <w:rPr>
-          <w:rStyle w:val="Strong"/>
-          <w:rFonts w:hint="cs"/>
-          <w:b/>
-          <w:bCs/>
-          <w:color w:val="FF0000"/>
-          <w:sz w:val="32"/>
-          <w:szCs w:val="32"/>
-          <w:rtl/>
-        </w:rPr>
-        <w:t>:</w:t>
-      </w:r>
-    </w:p>
-    <w:p>
-      <w:pPr>
-        <w:pStyle w:val="NormalWeb"/>
-        <w:numPr>
-          <w:ilvl w:val="0"/>
-          <w:numId w:val="43"/>
-        </w:numPr>
-        <w:bidi/>
-        <w:jc w:val="lowKashida"/>
-        <w:rPr>
-          <w:sz w:val="28"/>
-          <w:szCs w:val="28"/>
-        </w:rPr>
-      </w:pPr>
-      <w:r>
-        <w:rPr>
-          <w:sz w:val="28"/>
-          <w:szCs w:val="28"/>
-          <w:rtl/>
-        </w:rPr>
-        <w:t>اعتماد منصة إلكترونية موحّدة لاستقبال طلبات التوظيف بدلاً من النماذج المتفرقة</w:t>
-      </w:r>
-      <w:r>
-        <w:rPr>
-          <w:sz w:val="28"/>
-          <w:szCs w:val="28"/>
-        </w:rPr>
-        <w:t>.</w:t>
-      </w:r>
-    </w:p>
-    <w:p>
-      <w:pPr>
-        <w:pStyle w:val="NormalWeb"/>
-        <w:numPr>
-          <w:ilvl w:val="0"/>
-          <w:numId w:val="43"/>
-        </w:numPr>
-        <w:bidi/>
-        <w:jc w:val="lowKashida"/>
-        <w:rPr>
-          <w:sz w:val="28"/>
-          <w:szCs w:val="28"/>
-        </w:rPr>
-      </w:pPr>
-      <w:r>
-        <w:rPr>
-          <w:sz w:val="28"/>
-          <w:szCs w:val="28"/>
-          <w:rtl/>
-        </w:rPr>
-        <w:t>تطبيق خوارزميات للفرز الذكي والبحث عن الكلمات المفتاحية لتسريع اختيار المرشحين الأنسب</w:t>
-      </w:r>
-      <w:r>
-        <w:rPr>
-          <w:sz w:val="28"/>
-          <w:szCs w:val="28"/>
-        </w:rPr>
-        <w:t>.</w:t>
-      </w:r>
-    </w:p>
-    <w:p>
-      <w:pPr>
-        <w:pStyle w:val="NormalWeb"/>
-        <w:numPr>
-          <w:ilvl w:val="0"/>
-          <w:numId w:val="43"/>
-        </w:numPr>
-        <w:bidi/>
-        <w:jc w:val="lowKashida"/>
-        <w:rPr>
-          <w:sz w:val="28"/>
-          <w:szCs w:val="28"/>
-        </w:rPr>
-      </w:pPr>
-      <w:r>
-        <w:rPr>
-          <w:sz w:val="28"/>
-          <w:szCs w:val="28"/>
-          <w:rtl/>
-        </w:rPr>
-        <w:t>جدولة المقابلات بشكل تلقائي دون الحاجة للتواصل اليدوي مع المتقدمين</w:t>
-      </w:r>
-      <w:r>
-        <w:rPr>
-          <w:sz w:val="28"/>
-          <w:szCs w:val="28"/>
-        </w:rPr>
-        <w:t>.</w:t>
-      </w:r>
-    </w:p>
-    <w:p>
-      <w:pPr>
-        <w:pStyle w:val="NormalWeb"/>
-        <w:numPr>
-          <w:ilvl w:val="0"/>
-          <w:numId w:val="43"/>
-        </w:numPr>
-        <w:bidi/>
-        <w:jc w:val="lowKashida"/>
-        <w:rPr>
-          <w:sz w:val="28"/>
-          <w:szCs w:val="28"/>
-        </w:rPr>
-      </w:pPr>
-      <w:r>
-        <w:rPr>
-          <w:sz w:val="28"/>
-          <w:szCs w:val="28"/>
-          <w:rtl/>
-        </w:rPr>
-        <w:t>استخدام نماذج تقييم موحدة لجميع المرشحين لضمان العدالة والشفافية</w:t>
-      </w:r>
-      <w:r>
-        <w:rPr>
-          <w:sz w:val="28"/>
-          <w:szCs w:val="28"/>
-        </w:rPr>
-        <w:t>.</w:t>
-      </w:r>
-    </w:p>
-    <w:p>
-      <w:pPr>
-        <w:pStyle w:val="NormalWeb"/>
-        <w:numPr>
-          <w:ilvl w:val="0"/>
-          <w:numId w:val="43"/>
-        </w:numPr>
-        <w:bidi/>
-        <w:jc w:val="lowKashida"/>
-        <w:rPr>
-          <w:sz w:val="28"/>
-          <w:szCs w:val="28"/>
-        </w:rPr>
-      </w:pPr>
-      <w:r>
-        <w:rPr>
-          <w:sz w:val="28"/>
-          <w:szCs w:val="28"/>
-          <w:rtl/>
-        </w:rPr>
-        <w:t>تقليل عدد مراحل الموافقة وتسريع اتخاذ القرار</w:t>
-      </w:r>
-      <w:r>
-        <w:rPr>
-          <w:sz w:val="28"/>
-          <w:szCs w:val="28"/>
-        </w:rPr>
-        <w:t>.</w:t>
-      </w:r>
-    </w:p>
-    <w:p>
-      <w:pPr>
-        <w:pStyle w:val="NormalWeb"/>
-        <w:numPr>
-          <w:ilvl w:val="0"/>
-          <w:numId w:val="43"/>
-        </w:numPr>
-        <w:bidi/>
-        <w:jc w:val="lowKashida"/>
-        <w:rPr>
-          <w:sz w:val="28"/>
-          <w:szCs w:val="28"/>
-        </w:rPr>
-      </w:pPr>
-      <w:r>
-        <w:rPr>
-          <w:sz w:val="28"/>
-          <w:szCs w:val="28"/>
-          <w:rtl/>
-        </w:rPr>
-        <w:t>أرشفة جميع المعلومات في قاعدة بيانات مركزية يمكن الرجوع إليها في أي وقت</w:t>
-      </w:r>
-      <w:r>
-        <w:rPr>
-          <w:sz w:val="28"/>
-          <w:szCs w:val="28"/>
-        </w:rPr>
-        <w:t>.</w:t>
-      </w:r>
-    </w:p>
-    <w:p>
-      <w:pPr>
-        <w:pStyle w:val="Heading2"/>
-        <w:bidi/>
-        <w:rPr>
-          <w:color w:val="FF0000"/>
-          <w:sz w:val="32"/>
-          <w:szCs w:val="32"/>
-        </w:rPr>
-      </w:pPr>
-      <w:r>
-        <w:rPr>
-          <w:rStyle w:val="Strong"/>
-          <w:b/>
-          <w:bCs/>
-          <w:color w:val="FF0000"/>
-          <w:sz w:val="32"/>
-          <w:szCs w:val="32"/>
-          <w:rtl/>
-        </w:rPr>
-        <w:t>التحسينات في عملية تقييم الأداء</w:t>
-      </w:r>
-      <w:r>
-        <w:rPr>
-          <w:rStyle w:val="Strong"/>
-          <w:rFonts w:hint="cs"/>
-          <w:b/>
-          <w:bCs/>
-          <w:color w:val="FF0000"/>
-          <w:sz w:val="32"/>
-          <w:szCs w:val="32"/>
-          <w:rtl/>
-        </w:rPr>
-        <w:t>:</w:t>
-      </w:r>
-    </w:p>
-    <w:p>
-      <w:pPr>
-        <w:pStyle w:val="NormalWeb"/>
-        <w:numPr>
-          <w:ilvl w:val="0"/>
-          <w:numId w:val="44"/>
-        </w:numPr>
-        <w:bidi/>
-        <w:jc w:val="lowKashida"/>
-        <w:rPr>
-          <w:sz w:val="28"/>
-          <w:szCs w:val="28"/>
-        </w:rPr>
-      </w:pPr>
-      <w:r>
-        <w:rPr>
-          <w:sz w:val="28"/>
-          <w:szCs w:val="28"/>
-          <w:rtl/>
-        </w:rPr>
-        <w:t>إنشاء نموذج تقييم إلكتروني موحد يعتمد على معايير واضحة ودقيقة</w:t>
-      </w:r>
-      <w:r>
-        <w:rPr>
-          <w:sz w:val="28"/>
-          <w:szCs w:val="28"/>
-        </w:rPr>
-        <w:t>.</w:t>
-      </w:r>
-    </w:p>
-    <w:p>
-      <w:pPr>
-        <w:pStyle w:val="NormalWeb"/>
-        <w:numPr>
-          <w:ilvl w:val="0"/>
-          <w:numId w:val="44"/>
-        </w:numPr>
-        <w:bidi/>
-        <w:jc w:val="lowKashida"/>
-        <w:rPr>
-          <w:sz w:val="28"/>
-          <w:szCs w:val="28"/>
-        </w:rPr>
-      </w:pPr>
-      <w:r>
-        <w:rPr>
-          <w:sz w:val="28"/>
-          <w:szCs w:val="28"/>
-          <w:rtl/>
-        </w:rPr>
-        <w:t>اعتماد مسار موافقات إلكتروني مبسط ومحدد مسبقاً</w:t>
-      </w:r>
-      <w:r>
-        <w:rPr>
-          <w:sz w:val="28"/>
-          <w:szCs w:val="28"/>
-        </w:rPr>
-        <w:t>.</w:t>
-      </w:r>
-    </w:p>
-    <w:p>
-      <w:pPr>
-        <w:pStyle w:val="NormalWeb"/>
-        <w:numPr>
-          <w:ilvl w:val="0"/>
-          <w:numId w:val="44"/>
-        </w:numPr>
-        <w:bidi/>
-        <w:jc w:val="lowKashida"/>
-        <w:rPr>
-          <w:sz w:val="28"/>
-          <w:szCs w:val="28"/>
-        </w:rPr>
-      </w:pPr>
-      <w:r>
-        <w:rPr>
-          <w:sz w:val="28"/>
-          <w:szCs w:val="28"/>
-          <w:rtl/>
-        </w:rPr>
-        <w:t>تقليل التأخير الناتج عن تبادل النماذج الورقية بين الإدارات</w:t>
-      </w:r>
-      <w:r>
-        <w:rPr>
-          <w:sz w:val="28"/>
-          <w:szCs w:val="28"/>
-        </w:rPr>
-        <w:t>.</w:t>
-      </w:r>
-    </w:p>
-    <w:p>
-      <w:pPr>
-        <w:pStyle w:val="NormalWeb"/>
-        <w:numPr>
-          <w:ilvl w:val="0"/>
-          <w:numId w:val="44"/>
-        </w:numPr>
-        <w:bidi/>
-        <w:jc w:val="lowKashida"/>
-        <w:rPr>
-          <w:sz w:val="28"/>
-          <w:szCs w:val="28"/>
-        </w:rPr>
-      </w:pPr>
-      <w:r>
-        <w:rPr>
-          <w:sz w:val="28"/>
-          <w:szCs w:val="28"/>
-          <w:rtl/>
-        </w:rPr>
-        <w:t>إمكانية إشعار الموظف بالنتيجة مباشرة عبر النظام مع إتاحة الاطلاع على ملاحظات التطوير</w:t>
-      </w:r>
-      <w:r>
-        <w:rPr>
-          <w:sz w:val="28"/>
-          <w:szCs w:val="28"/>
-        </w:rPr>
-        <w:t>.</w:t>
-      </w:r>
-    </w:p>
-    <w:p>
-      <w:pPr>
-        <w:pStyle w:val="NormalWeb"/>
-        <w:numPr>
-          <w:ilvl w:val="0"/>
-          <w:numId w:val="44"/>
-        </w:numPr>
-        <w:bidi/>
-        <w:jc w:val="lowKashida"/>
-        <w:rPr>
-          <w:sz w:val="28"/>
-          <w:szCs w:val="28"/>
-        </w:rPr>
-      </w:pPr>
-      <w:r>
-        <w:rPr>
-          <w:sz w:val="28"/>
-          <w:szCs w:val="28"/>
-          <w:rtl/>
-        </w:rPr>
-        <w:t>حفظ جميع نتائج تقييم الأداء في نظام مركزي يساعد الإدارة على تحليل الاتجاهات</w:t>
-      </w:r>
-      <w:r>
-        <w:rPr>
-          <w:sz w:val="28"/>
-          <w:szCs w:val="28"/>
-        </w:rPr>
-        <w:t>.</w:t>
-      </w:r>
-    </w:p>
-    <w:p>
-      <w:pPr>
-        <w:pStyle w:val="NormalWeb"/>
-        <w:numPr>
-          <w:ilvl w:val="0"/>
-          <w:numId w:val="44"/>
-        </w:numPr>
-        <w:bidi/>
-        <w:jc w:val="lowKashida"/>
-        <w:rPr>
-          <w:sz w:val="28"/>
-          <w:szCs w:val="28"/>
-        </w:rPr>
-      </w:pPr>
-      <w:r>
-        <w:rPr>
-          <w:sz w:val="28"/>
-          <w:szCs w:val="28"/>
-          <w:rtl/>
-        </w:rPr>
-        <w:t>توليد تقارير آلية تدعم عملية اتخاذ القرار في التخطيط للتدريب وتطوير الموارد البشرية</w:t>
-      </w:r>
-      <w:r>
-        <w:rPr>
-          <w:sz w:val="28"/>
-          <w:szCs w:val="28"/>
-        </w:rPr>
-        <w:t>.</w:t>
-      </w:r>
-    </w:p>
-    <w:p>
-      <w:pPr>
-        <w:pStyle w:val="Heading2"/>
-        <w:bidi/>
-        <w:rPr>
-          <w:color w:val="FF0000"/>
-          <w:sz w:val="32"/>
-          <w:szCs w:val="32"/>
-        </w:rPr>
-      </w:pPr>
-      <w:r>
-        <w:rPr>
-          <w:rStyle w:val="Strong"/>
-          <w:b/>
-          <w:bCs/>
-          <w:color w:val="FF0000"/>
-          <w:sz w:val="32"/>
-          <w:szCs w:val="32"/>
-          <w:rtl/>
-        </w:rPr>
-        <w:t>التحسينات في الإجازات وشؤون الموظفين</w:t>
-      </w:r>
-    </w:p>
-    <w:p>
-      <w:pPr>
-        <w:pStyle w:val="NormalWeb"/>
-        <w:numPr>
-          <w:ilvl w:val="0"/>
-          <w:numId w:val="45"/>
-        </w:numPr>
-        <w:bidi/>
-        <w:jc w:val="lowKashida"/>
-        <w:rPr>
-          <w:sz w:val="28"/>
-          <w:szCs w:val="28"/>
-        </w:rPr>
-      </w:pPr>
-      <w:r>
-        <w:rPr>
-          <w:sz w:val="28"/>
-          <w:szCs w:val="28"/>
-          <w:rtl/>
-        </w:rPr>
-        <w:t>رقمنة طلبات الإجازات بشكل كامل لضمان السرعة والوضوح</w:t>
-      </w:r>
-      <w:r>
-        <w:rPr>
-          <w:sz w:val="28"/>
-          <w:szCs w:val="28"/>
-        </w:rPr>
-        <w:t>.</w:t>
-      </w:r>
-    </w:p>
-    <w:p>
-      <w:pPr>
-        <w:pStyle w:val="NormalWeb"/>
-        <w:numPr>
-          <w:ilvl w:val="0"/>
-          <w:numId w:val="45"/>
-        </w:numPr>
-        <w:bidi/>
-        <w:jc w:val="lowKashida"/>
-        <w:rPr>
-          <w:sz w:val="28"/>
-          <w:szCs w:val="28"/>
-        </w:rPr>
-      </w:pPr>
-      <w:r>
-        <w:rPr>
-          <w:sz w:val="28"/>
-          <w:szCs w:val="28"/>
-          <w:rtl/>
-        </w:rPr>
-        <w:t>اختصار عدد مستويات الموافقة وجعلها آلية وأكثر سلاسة</w:t>
-      </w:r>
-      <w:r>
-        <w:rPr>
-          <w:sz w:val="28"/>
-          <w:szCs w:val="28"/>
-        </w:rPr>
-        <w:t>.</w:t>
-      </w:r>
-    </w:p>
-    <w:p>
-      <w:pPr>
-        <w:pStyle w:val="NormalWeb"/>
-        <w:numPr>
-          <w:ilvl w:val="0"/>
-          <w:numId w:val="45"/>
-        </w:numPr>
-        <w:bidi/>
-        <w:jc w:val="lowKashida"/>
-        <w:rPr>
-          <w:sz w:val="28"/>
-          <w:szCs w:val="28"/>
-        </w:rPr>
-      </w:pPr>
-      <w:r>
-        <w:rPr>
-          <w:sz w:val="28"/>
-          <w:szCs w:val="28"/>
-          <w:rtl/>
-        </w:rPr>
-        <w:t>تمكين الموظف من تتبع حالة طلبه ومعرفة النتيجة دون الحاجة للمراجعة المتكررة</w:t>
-      </w:r>
-      <w:r>
-        <w:rPr>
-          <w:sz w:val="28"/>
-          <w:szCs w:val="28"/>
-        </w:rPr>
-        <w:t>.</w:t>
-      </w:r>
-    </w:p>
-    <w:p>
-      <w:pPr>
-        <w:pStyle w:val="NormalWeb"/>
-        <w:numPr>
-          <w:ilvl w:val="0"/>
-          <w:numId w:val="45"/>
-        </w:numPr>
-        <w:bidi/>
-        <w:jc w:val="lowKashida"/>
-        <w:rPr>
-          <w:sz w:val="28"/>
-          <w:szCs w:val="28"/>
-        </w:rPr>
-      </w:pPr>
-      <w:r>
-        <w:rPr>
-          <w:sz w:val="28"/>
-          <w:szCs w:val="28"/>
-          <w:rtl/>
-        </w:rPr>
-        <w:t>أرشفة جميع الطلبات إلكترونياً في ملف الموظف ومنع ضياع السجلات</w:t>
-      </w:r>
-      <w:r>
-        <w:rPr>
-          <w:sz w:val="28"/>
-          <w:szCs w:val="28"/>
-        </w:rPr>
-        <w:t>.</w:t>
-      </w:r>
-    </w:p>
-    <w:p>
-      <w:pPr>
-        <w:pStyle w:val="NormalWeb"/>
-        <w:numPr>
-          <w:ilvl w:val="0"/>
-          <w:numId w:val="45"/>
-        </w:numPr>
-        <w:bidi/>
-        <w:jc w:val="lowKashida"/>
-        <w:rPr>
-          <w:sz w:val="28"/>
-          <w:szCs w:val="28"/>
-        </w:rPr>
-      </w:pPr>
-      <w:r>
-        <w:rPr>
-          <w:sz w:val="28"/>
-          <w:szCs w:val="28"/>
-          <w:rtl/>
-        </w:rPr>
-        <w:t>توفير تقارير فورية عن الإجازات تساعد الإدارة على مراقبة الغيابات والتخطيط للموارد البشرية</w:t>
-      </w:r>
-      <w:r>
-        <w:rPr>
-          <w:sz w:val="28"/>
-          <w:szCs w:val="28"/>
-        </w:rPr>
-        <w:t>.</w:t>
-      </w:r>
-    </w:p>
-    <w:p>
-      <w:pPr>
-        <w:pStyle w:val="Heading2"/>
-        <w:bidi/>
-        <w:rPr>
-          <w:color w:val="FF0000"/>
-          <w:sz w:val="32"/>
-          <w:szCs w:val="32"/>
-        </w:rPr>
-      </w:pPr>
-      <w:r>
-        <w:rPr>
-          <w:rStyle w:val="Strong"/>
-          <w:b/>
-          <w:bCs/>
-          <w:color w:val="FF0000"/>
-          <w:sz w:val="32"/>
-          <w:szCs w:val="32"/>
-          <w:rtl/>
-        </w:rPr>
-        <w:t>النتائج المتوقعة بعد تطبيق التحسينات</w:t>
-      </w:r>
-    </w:p>
-    <w:p>
-      <w:pPr>
-        <w:pStyle w:val="NormalWeb"/>
-        <w:numPr>
-          <w:ilvl w:val="0"/>
-          <w:numId w:val="46"/>
-        </w:numPr>
-        <w:bidi/>
-        <w:jc w:val="lowKashida"/>
-        <w:rPr>
-          <w:sz w:val="28"/>
-          <w:szCs w:val="28"/>
-        </w:rPr>
-      </w:pPr>
-      <w:r>
-        <w:rPr>
-          <w:rStyle w:val="Strong"/>
-          <w:sz w:val="28"/>
-          <w:szCs w:val="28"/>
-          <w:rtl/>
-        </w:rPr>
-        <w:t>تقليل الزمن الإداري</w:t>
-      </w:r>
-      <w:r>
-        <w:rPr>
-          <w:sz w:val="28"/>
-          <w:szCs w:val="28"/>
-          <w:rtl/>
-        </w:rPr>
-        <w:t xml:space="preserve"> لإنجاز العمليات بنسبة قد تصل إلى 40</w:t>
-      </w:r>
-      <w:r>
-        <w:rPr>
-          <w:sz w:val="28"/>
-          <w:szCs w:val="28"/>
-        </w:rPr>
-        <w:t>%.</w:t>
-      </w:r>
-    </w:p>
-    <w:p>
-      <w:pPr>
-        <w:pStyle w:val="NormalWeb"/>
-        <w:numPr>
-          <w:ilvl w:val="0"/>
-          <w:numId w:val="46"/>
-        </w:numPr>
-        <w:bidi/>
-        <w:jc w:val="lowKashida"/>
-        <w:rPr>
-          <w:sz w:val="28"/>
-          <w:szCs w:val="28"/>
-        </w:rPr>
-      </w:pPr>
-      <w:r>
-        <w:rPr>
-          <w:rStyle w:val="Strong"/>
-          <w:sz w:val="28"/>
-          <w:szCs w:val="28"/>
-          <w:rtl/>
-        </w:rPr>
-        <w:t>تقليل الورقيات بنسبة تزيد عن 90</w:t>
-      </w:r>
-      <w:r>
-        <w:rPr>
-          <w:rStyle w:val="Strong"/>
-          <w:sz w:val="28"/>
-          <w:szCs w:val="28"/>
-        </w:rPr>
-        <w:t>%</w:t>
-      </w:r>
-      <w:r>
-        <w:rPr>
-          <w:sz w:val="28"/>
-          <w:szCs w:val="28"/>
-        </w:rPr>
-        <w:t xml:space="preserve"> </w:t>
-      </w:r>
-      <w:r>
-        <w:rPr>
-          <w:sz w:val="28"/>
-          <w:szCs w:val="28"/>
-          <w:rtl/>
-        </w:rPr>
-        <w:t>بفضل التحول الرقمي</w:t>
-      </w:r>
-      <w:r>
-        <w:rPr>
-          <w:sz w:val="28"/>
-          <w:szCs w:val="28"/>
-        </w:rPr>
-        <w:t>.</w:t>
-      </w:r>
-    </w:p>
-    <w:p>
-      <w:pPr>
-        <w:pStyle w:val="NormalWeb"/>
-        <w:numPr>
-          <w:ilvl w:val="0"/>
-          <w:numId w:val="46"/>
-        </w:numPr>
-        <w:bidi/>
-        <w:jc w:val="lowKashida"/>
-        <w:rPr>
-          <w:sz w:val="28"/>
-          <w:szCs w:val="28"/>
-        </w:rPr>
-      </w:pPr>
-      <w:r>
-        <w:rPr>
-          <w:rStyle w:val="Strong"/>
-          <w:sz w:val="28"/>
-          <w:szCs w:val="28"/>
-          <w:rtl/>
-        </w:rPr>
-        <w:t>رفع مستوى رضا الموظفين</w:t>
-      </w:r>
-      <w:r>
-        <w:rPr>
-          <w:sz w:val="28"/>
-          <w:szCs w:val="28"/>
-          <w:rtl/>
-        </w:rPr>
-        <w:t xml:space="preserve"> من خلال وضوح الإجراءات وسرعة الردود</w:t>
-      </w:r>
-      <w:r>
-        <w:rPr>
-          <w:sz w:val="28"/>
-          <w:szCs w:val="28"/>
-        </w:rPr>
-        <w:t>.</w:t>
-      </w:r>
-    </w:p>
-    <w:p>
-      <w:pPr>
-        <w:pStyle w:val="NormalWeb"/>
-        <w:numPr>
-          <w:ilvl w:val="0"/>
-          <w:numId w:val="46"/>
-        </w:numPr>
-        <w:bidi/>
-        <w:jc w:val="lowKashida"/>
-        <w:rPr>
-          <w:sz w:val="28"/>
-          <w:szCs w:val="28"/>
-        </w:rPr>
-      </w:pPr>
-      <w:r>
-        <w:rPr>
-          <w:rStyle w:val="Strong"/>
-          <w:sz w:val="28"/>
-          <w:szCs w:val="28"/>
-          <w:rtl/>
-        </w:rPr>
-        <w:t>تحسين جودة البيانات</w:t>
-      </w:r>
-      <w:r>
-        <w:rPr>
-          <w:sz w:val="28"/>
-          <w:szCs w:val="28"/>
-          <w:rtl/>
-        </w:rPr>
-        <w:t xml:space="preserve"> عبر نظام موحد يسهل التحليل واتخاذ القرار</w:t>
-      </w:r>
-      <w:r>
-        <w:rPr>
-          <w:sz w:val="28"/>
-          <w:szCs w:val="28"/>
-        </w:rPr>
-        <w:t>.</w:t>
-      </w:r>
-    </w:p>
-    <w:p>
-      <w:pPr>
-        <w:pStyle w:val="NormalWeb"/>
-        <w:numPr>
-          <w:ilvl w:val="0"/>
-          <w:numId w:val="46"/>
-        </w:numPr>
-        <w:bidi/>
-        <w:jc w:val="lowKashida"/>
-        <w:rPr>
-          <w:sz w:val="28"/>
-          <w:szCs w:val="28"/>
-        </w:rPr>
-      </w:pPr>
-      <w:r>
-        <w:rPr>
-          <w:rStyle w:val="Strong"/>
-          <w:sz w:val="28"/>
-          <w:szCs w:val="28"/>
-          <w:rtl/>
-        </w:rPr>
-        <w:t>زيادة الكفاءة التشغيلية</w:t>
-      </w:r>
-      <w:r>
-        <w:rPr>
-          <w:sz w:val="28"/>
-          <w:szCs w:val="28"/>
-          <w:rtl/>
-        </w:rPr>
-        <w:t xml:space="preserve"> وتقليل الضغط على قسم الموارد البشرية</w:t>
-      </w:r>
-      <w:r>
-        <w:rPr>
-          <w:sz w:val="28"/>
-          <w:szCs w:val="28"/>
-        </w:rPr>
-        <w:t>.</w:t>
-      </w:r>
-    </w:p>
-    <w:p>
-      <w:pPr>
-        <w:pStyle w:val="NormalWeb"/>
-        <w:bidi/>
-        <w:jc w:val="lowKashida"/>
-        <w:rPr>
-          <w:sz w:val="28"/>
-          <w:szCs w:val="28"/>
-        </w:rPr>
-      </w:pPr>
-    </w:p>
-    <w:p>
-      <w:pPr>
-        <w:pStyle w:val="NormalWeb"/>
-        <w:bidi/>
-        <w:jc w:val="lowKashida"/>
-        <w:rPr>
-          <w:sz w:val="28"/>
-          <w:szCs w:val="28"/>
-        </w:rPr>
-      </w:pPr>
-    </w:p>
-    <w:p>
-      <w:pPr>
-        <w:pStyle w:val="NormalWeb"/>
-        <w:bidi/>
-        <w:jc w:val="lowKashida"/>
-        <w:rPr>
-          <w:sz w:val="28"/>
-          <w:szCs w:val="28"/>
-        </w:rPr>
-      </w:pPr>
-    </w:p>
-    <w:p>
-      <w:pPr>
-        <w:pStyle w:val="NormalWeb"/>
+        <w:pStyle w:val="a7"/>
         <w:bidi/>
         <w:jc w:val="lowKashida"/>
         <w:rPr>
@@ -19233,7 +18307,7 @@
 </file>
 
 <file path=word/endnotes.xml><?xml version="1.0" encoding="utf-8"?>
-<w:endnotes xmlns:wpc="http://schemas.microsoft.com/office/word/2010/wordprocessingCanvas" xmlns:cx="http://schemas.microsoft.com/office/drawing/2014/chartex" xmlns:cx1="http://schemas.microsoft.com/office/drawing/2015/9/8/chartex" xmlns:cx2="http://schemas.microsoft.com/office/drawing/2015/10/21/chartex" xmlns:cx3="http://schemas.microsoft.com/office/drawing/2016/5/9/chartex" xmlns:cx4="http://schemas.microsoft.com/office/drawing/2016/5/10/chartex" xmlns:cx5="http://schemas.microsoft.com/office/drawing/2016/5/11/chartex" xmlns:cx6="http://schemas.microsoft.com/office/drawing/2016/5/12/chartex" xmlns:cx7="http://schemas.microsoft.com/office/drawing/2016/5/13/chartex" xmlns:cx8="http://schemas.microsoft.com/office/drawing/2016/5/14/chartex" xmlns:mc="http://schemas.openxmlformats.org/markup-compatibility/2006" xmlns:aink="http://schemas.microsoft.com/office/drawing/2016/ink" xmlns:am3d="http://schemas.microsoft.com/office/drawing/2017/model3d" xmlns:o="urn:schemas-microsoft-com:office:office" xmlns:oel="http://schemas.microsoft.com/office/2019/extlst" xmlns:r="http://schemas.openxmlformats.org/officeDocument/2006/relationships" xmlns:m="http://schemas.openxmlformats.org/officeDocument/2006/math" xmlns:v="urn:schemas-microsoft-com:vml" xmlns:wp14="http://schemas.microsoft.com/office/word/2010/wordprocessingDrawing" xmlns:wp="http://schemas.openxmlformats.org/drawingml/2006/wordprocessingDrawing" xmlns:w10="urn:schemas-microsoft-com:office:word" xmlns:w="http://schemas.openxmlformats.org/wordprocessingml/2006/main" xmlns:w14="http://schemas.microsoft.com/office/word/2010/wordml" xmlns:w15="http://schemas.microsoft.com/office/word/2012/wordml" xmlns:w16cex="http://schemas.microsoft.com/office/word/2018/wordml/cex" xmlns:w16cid="http://schemas.microsoft.com/office/word/2016/wordml/cid" xmlns:w16="http://schemas.microsoft.com/office/word/2018/wordml" xmlns:w16du="http://schemas.microsoft.com/office/word/2023/wordml/word16du" xmlns:w16sdtdh="http://schemas.microsoft.com/office/word/2020/wordml/sdtdatahash" xmlns:w16sdtfl="http://schemas.microsoft.com/office/word/2024/wordml/sdtformatlock" xmlns:w16se="http://schemas.microsoft.com/office/word/2015/wordml/symex" xmlns:wpg="http://schemas.microsoft.com/office/word/2010/wordprocessingGroup" xmlns:wpi="http://schemas.microsoft.com/office/word/2010/wordprocessingInk" xmlns:wne="http://schemas.microsoft.com/office/word/2006/wordml" xmlns:wps="http://schemas.microsoft.com/office/word/2010/wordprocessingShape" mc:Ignorable="w14 w15 w16se w16cid w16 w16cex w16sdtdh w16sdtfl w16du wp14">
+<w:endnotes xmlns:wpc="http://schemas.microsoft.com/office/word/2010/wordprocessingCanvas" xmlns:cx="http://schemas.microsoft.com/office/drawing/2014/chartex" xmlns:cx1="http://schemas.microsoft.com/office/drawing/2015/9/8/chartex" xmlns:cx2="http://schemas.microsoft.com/office/drawing/2015/10/21/chartex" xmlns:cx3="http://schemas.microsoft.com/office/drawing/2016/5/9/chartex" xmlns:cx4="http://schemas.microsoft.com/office/drawing/2016/5/10/chartex" xmlns:cx5="http://schemas.microsoft.com/office/drawing/2016/5/11/chartex" xmlns:cx6="http://schemas.microsoft.com/office/drawing/2016/5/12/chartex" xmlns:cx7="http://schemas.microsoft.com/office/drawing/2016/5/13/chartex" xmlns:cx8="http://schemas.microsoft.com/office/drawing/2016/5/14/chartex" xmlns:mc="http://schemas.openxmlformats.org/markup-compatibility/2006" xmlns:aink="http://schemas.microsoft.com/office/drawing/2016/ink" xmlns:am3d="http://schemas.microsoft.com/office/drawing/2017/model3d" xmlns:o="urn:schemas-microsoft-com:office:office" xmlns:oel="http://schemas.microsoft.com/office/2019/extlst" xmlns:r="http://schemas.openxmlformats.org/officeDocument/2006/relationships" xmlns:m="http://schemas.openxmlformats.org/officeDocument/2006/math" xmlns:v="urn:schemas-microsoft-com:vml" xmlns:wp14="http://schemas.microsoft.com/office/word/2010/wordprocessingDrawing" xmlns:wp="http://schemas.openxmlformats.org/drawingml/2006/wordprocessingDrawing" xmlns:w10="urn:schemas-microsoft-com:office:word" xmlns:w="http://schemas.openxmlformats.org/wordprocessingml/2006/main" xmlns:w14="http://schemas.microsoft.com/office/word/2010/wordml" xmlns:w15="http://schemas.microsoft.com/office/word/2012/wordml" xmlns:w16cex="http://schemas.microsoft.com/office/word/2018/wordml/cex" xmlns:w16cid="http://schemas.microsoft.com/office/word/2016/wordml/cid" xmlns:w16="http://schemas.microsoft.com/office/word/2018/wordml" xmlns:w16sdtdh="http://schemas.microsoft.com/office/word/2020/wordml/sdtdatahash" xmlns:w16se="http://schemas.microsoft.com/office/word/2015/wordml/symex" xmlns:wpg="http://schemas.microsoft.com/office/word/2010/wordprocessingGroup" xmlns:wpi="http://schemas.microsoft.com/office/word/2010/wordprocessingInk" xmlns:wne="http://schemas.microsoft.com/office/word/2006/wordml" xmlns:wps="http://schemas.microsoft.com/office/word/2010/wordprocessingShape" mc:Ignorable="w14 w15 w16se w16cid w16 w16cex w16sdtdh wp14">
   <w:endnote w:type="separator" w:id="-1">
     <w:p>
       <w:pPr>
@@ -19258,7 +18332,7 @@
 </file>
 
 <file path=word/footer1.xml><?xml version="1.0" encoding="utf-8"?>
-<w:ftr xmlns:wpc="http://schemas.microsoft.com/office/word/2010/wordprocessingCanvas" xmlns:cx="http://schemas.microsoft.com/office/drawing/2014/chartex" xmlns:cx1="http://schemas.microsoft.com/office/drawing/2015/9/8/chartex" xmlns:cx2="http://schemas.microsoft.com/office/drawing/2015/10/21/chartex" xmlns:cx3="http://schemas.microsoft.com/office/drawing/2016/5/9/chartex" xmlns:cx4="http://schemas.microsoft.com/office/drawing/2016/5/10/chartex" xmlns:cx5="http://schemas.microsoft.com/office/drawing/2016/5/11/chartex" xmlns:cx6="http://schemas.microsoft.com/office/drawing/2016/5/12/chartex" xmlns:cx7="http://schemas.microsoft.com/office/drawing/2016/5/13/chartex" xmlns:cx8="http://schemas.microsoft.com/office/drawing/2016/5/14/chartex" xmlns:mc="http://schemas.openxmlformats.org/markup-compatibility/2006" xmlns:aink="http://schemas.microsoft.com/office/drawing/2016/ink" xmlns:am3d="http://schemas.microsoft.com/office/drawing/2017/model3d" xmlns:o="urn:schemas-microsoft-com:office:office" xmlns:oel="http://schemas.microsoft.com/office/2019/extlst" xmlns:r="http://schemas.openxmlformats.org/officeDocument/2006/relationships" xmlns:m="http://schemas.openxmlformats.org/officeDocument/2006/math" xmlns:v="urn:schemas-microsoft-com:vml" xmlns:wp14="http://schemas.microsoft.com/office/word/2010/wordprocessingDrawing" xmlns:wp="http://schemas.openxmlformats.org/drawingml/2006/wordprocessingDrawing" xmlns:w10="urn:schemas-microsoft-com:office:word" xmlns:w="http://schemas.openxmlformats.org/wordprocessingml/2006/main" xmlns:w14="http://schemas.microsoft.com/office/word/2010/wordml" xmlns:w15="http://schemas.microsoft.com/office/word/2012/wordml" xmlns:w16cex="http://schemas.microsoft.com/office/word/2018/wordml/cex" xmlns:w16cid="http://schemas.microsoft.com/office/word/2016/wordml/cid" xmlns:w16="http://schemas.microsoft.com/office/word/2018/wordml" xmlns:w16du="http://schemas.microsoft.com/office/word/2023/wordml/word16du" xmlns:w16sdtdh="http://schemas.microsoft.com/office/word/2020/wordml/sdtdatahash" xmlns:w16sdtfl="http://schemas.microsoft.com/office/word/2024/wordml/sdtformatlock" xmlns:w16se="http://schemas.microsoft.com/office/word/2015/wordml/symex" xmlns:wpg="http://schemas.microsoft.com/office/word/2010/wordprocessingGroup" xmlns:wpi="http://schemas.microsoft.com/office/word/2010/wordprocessingInk" xmlns:wne="http://schemas.microsoft.com/office/word/2006/wordml" xmlns:wps="http://schemas.microsoft.com/office/word/2010/wordprocessingShape" mc:Ignorable="w14 w15 w16se w16cid w16 w16cex w16sdtdh w16sdtfl w16du wp14">
+<w:ftr xmlns:wpc="http://schemas.microsoft.com/office/word/2010/wordprocessingCanvas" xmlns:cx="http://schemas.microsoft.com/office/drawing/2014/chartex" xmlns:cx1="http://schemas.microsoft.com/office/drawing/2015/9/8/chartex" xmlns:cx2="http://schemas.microsoft.com/office/drawing/2015/10/21/chartex" xmlns:cx3="http://schemas.microsoft.com/office/drawing/2016/5/9/chartex" xmlns:cx4="http://schemas.microsoft.com/office/drawing/2016/5/10/chartex" xmlns:cx5="http://schemas.microsoft.com/office/drawing/2016/5/11/chartex" xmlns:cx6="http://schemas.microsoft.com/office/drawing/2016/5/12/chartex" xmlns:cx7="http://schemas.microsoft.com/office/drawing/2016/5/13/chartex" xmlns:cx8="http://schemas.microsoft.com/office/drawing/2016/5/14/chartex" xmlns:mc="http://schemas.openxmlformats.org/markup-compatibility/2006" xmlns:aink="http://schemas.microsoft.com/office/drawing/2016/ink" xmlns:am3d="http://schemas.microsoft.com/office/drawing/2017/model3d" xmlns:o="urn:schemas-microsoft-com:office:office" xmlns:oel="http://schemas.microsoft.com/office/2019/extlst" xmlns:r="http://schemas.openxmlformats.org/officeDocument/2006/relationships" xmlns:m="http://schemas.openxmlformats.org/officeDocument/2006/math" xmlns:v="urn:schemas-microsoft-com:vml" xmlns:wp14="http://schemas.microsoft.com/office/word/2010/wordprocessingDrawing" xmlns:wp="http://schemas.openxmlformats.org/drawingml/2006/wordprocessingDrawing" xmlns:w10="urn:schemas-microsoft-com:office:word" xmlns:w="http://schemas.openxmlformats.org/wordprocessingml/2006/main" xmlns:w14="http://schemas.microsoft.com/office/word/2010/wordml" xmlns:w15="http://schemas.microsoft.com/office/word/2012/wordml" xmlns:w16cex="http://schemas.microsoft.com/office/word/2018/wordml/cex" xmlns:w16cid="http://schemas.microsoft.com/office/word/2016/wordml/cid" xmlns:w16="http://schemas.microsoft.com/office/word/2018/wordml" xmlns:w16sdtdh="http://schemas.microsoft.com/office/word/2020/wordml/sdtdatahash" xmlns:w16se="http://schemas.microsoft.com/office/word/2015/wordml/symex" xmlns:wpg="http://schemas.microsoft.com/office/word/2010/wordprocessingGroup" xmlns:wpi="http://schemas.microsoft.com/office/word/2010/wordprocessingInk" xmlns:wne="http://schemas.microsoft.com/office/word/2006/wordml" xmlns:wps="http://schemas.microsoft.com/office/word/2010/wordprocessingShape" mc:Ignorable="w14 w15 w16se w16cid w16 w16cex w16sdtdh wp14">
   <w:sdt>
     <w:sdtPr>
       <w:rPr>
@@ -19278,7 +18352,7 @@
     <w:sdtContent>
       <w:p>
         <w:pPr>
-          <w:pStyle w:val="Footer"/>
+          <w:pStyle w:val="a6"/>
           <w:jc w:val="center"/>
         </w:pPr>
         <w:r>
@@ -19307,14 +18381,14 @@
   </w:sdt>
   <w:p>
     <w:pPr>
-      <w:pStyle w:val="Footer"/>
+      <w:pStyle w:val="a6"/>
     </w:pPr>
   </w:p>
 </w:ftr>
 </file>
 
 <file path=word/footnotes.xml><?xml version="1.0" encoding="utf-8"?>
-<w:footnotes xmlns:wpc="http://schemas.microsoft.com/office/word/2010/wordprocessingCanvas" xmlns:cx="http://schemas.microsoft.com/office/drawing/2014/chartex" xmlns:cx1="http://schemas.microsoft.com/office/drawing/2015/9/8/chartex" xmlns:cx2="http://schemas.microsoft.com/office/drawing/2015/10/21/chartex" xmlns:cx3="http://schemas.microsoft.com/office/drawing/2016/5/9/chartex" xmlns:cx4="http://schemas.microsoft.com/office/drawing/2016/5/10/chartex" xmlns:cx5="http://schemas.microsoft.com/office/drawing/2016/5/11/chartex" xmlns:cx6="http://schemas.microsoft.com/office/drawing/2016/5/12/chartex" xmlns:cx7="http://schemas.microsoft.com/office/drawing/2016/5/13/chartex" xmlns:cx8="http://schemas.microsoft.com/office/drawing/2016/5/14/chartex" xmlns:mc="http://schemas.openxmlformats.org/markup-compatibility/2006" xmlns:aink="http://schemas.microsoft.com/office/drawing/2016/ink" xmlns:am3d="http://schemas.microsoft.com/office/drawing/2017/model3d" xmlns:o="urn:schemas-microsoft-com:office:office" xmlns:oel="http://schemas.microsoft.com/office/2019/extlst" xmlns:r="http://schemas.openxmlformats.org/officeDocument/2006/relationships" xmlns:m="http://schemas.openxmlformats.org/officeDocument/2006/math" xmlns:v="urn:schemas-microsoft-com:vml" xmlns:wp14="http://schemas.microsoft.com/office/word/2010/wordprocessingDrawing" xmlns:wp="http://schemas.openxmlformats.org/drawingml/2006/wordprocessingDrawing" xmlns:w10="urn:schemas-microsoft-com:office:word" xmlns:w="http://schemas.openxmlformats.org/wordprocessingml/2006/main" xmlns:w14="http://schemas.microsoft.com/office/word/2010/wordml" xmlns:w15="http://schemas.microsoft.com/office/word/2012/wordml" xmlns:w16cex="http://schemas.microsoft.com/office/word/2018/wordml/cex" xmlns:w16cid="http://schemas.microsoft.com/office/word/2016/wordml/cid" xmlns:w16="http://schemas.microsoft.com/office/word/2018/wordml" xmlns:w16du="http://schemas.microsoft.com/office/word/2023/wordml/word16du" xmlns:w16sdtdh="http://schemas.microsoft.com/office/word/2020/wordml/sdtdatahash" xmlns:w16sdtfl="http://schemas.microsoft.com/office/word/2024/wordml/sdtformatlock" xmlns:w16se="http://schemas.microsoft.com/office/word/2015/wordml/symex" xmlns:wpg="http://schemas.microsoft.com/office/word/2010/wordprocessingGroup" xmlns:wpi="http://schemas.microsoft.com/office/word/2010/wordprocessingInk" xmlns:wne="http://schemas.microsoft.com/office/word/2006/wordml" xmlns:wps="http://schemas.microsoft.com/office/word/2010/wordprocessingShape" mc:Ignorable="w14 w15 w16se w16cid w16 w16cex w16sdtdh w16sdtfl w16du wp14">
+<w:footnotes xmlns:wpc="http://schemas.microsoft.com/office/word/2010/wordprocessingCanvas" xmlns:cx="http://schemas.microsoft.com/office/drawing/2014/chartex" xmlns:cx1="http://schemas.microsoft.com/office/drawing/2015/9/8/chartex" xmlns:cx2="http://schemas.microsoft.com/office/drawing/2015/10/21/chartex" xmlns:cx3="http://schemas.microsoft.com/office/drawing/2016/5/9/chartex" xmlns:cx4="http://schemas.microsoft.com/office/drawing/2016/5/10/chartex" xmlns:cx5="http://schemas.microsoft.com/office/drawing/2016/5/11/chartex" xmlns:cx6="http://schemas.microsoft.com/office/drawing/2016/5/12/chartex" xmlns:cx7="http://schemas.microsoft.com/office/drawing/2016/5/13/chartex" xmlns:cx8="http://schemas.microsoft.com/office/drawing/2016/5/14/chartex" xmlns:mc="http://schemas.openxmlformats.org/markup-compatibility/2006" xmlns:aink="http://schemas.microsoft.com/office/drawing/2016/ink" xmlns:am3d="http://schemas.microsoft.com/office/drawing/2017/model3d" xmlns:o="urn:schemas-microsoft-com:office:office" xmlns:oel="http://schemas.microsoft.com/office/2019/extlst" xmlns:r="http://schemas.openxmlformats.org/officeDocument/2006/relationships" xmlns:m="http://schemas.openxmlformats.org/officeDocument/2006/math" xmlns:v="urn:schemas-microsoft-com:vml" xmlns:wp14="http://schemas.microsoft.com/office/word/2010/wordprocessingDrawing" xmlns:wp="http://schemas.openxmlformats.org/drawingml/2006/wordprocessingDrawing" xmlns:w10="urn:schemas-microsoft-com:office:word" xmlns:w="http://schemas.openxmlformats.org/wordprocessingml/2006/main" xmlns:w14="http://schemas.microsoft.com/office/word/2010/wordml" xmlns:w15="http://schemas.microsoft.com/office/word/2012/wordml" xmlns:w16cex="http://schemas.microsoft.com/office/word/2018/wordml/cex" xmlns:w16cid="http://schemas.microsoft.com/office/word/2016/wordml/cid" xmlns:w16="http://schemas.microsoft.com/office/word/2018/wordml" xmlns:w16sdtdh="http://schemas.microsoft.com/office/word/2020/wordml/sdtdatahash" xmlns:w16se="http://schemas.microsoft.com/office/word/2015/wordml/symex" xmlns:wpg="http://schemas.microsoft.com/office/word/2010/wordprocessingGroup" xmlns:wpi="http://schemas.microsoft.com/office/word/2010/wordprocessingInk" xmlns:wne="http://schemas.microsoft.com/office/word/2006/wordml" xmlns:wps="http://schemas.microsoft.com/office/word/2010/wordprocessingShape" mc:Ignorable="w14 w15 w16se w16cid w16 w16cex w16sdtdh wp14">
   <w:footnote w:type="separator" w:id="-1">
     <w:p>
       <w:pPr>
@@ -19339,7 +18413,7 @@
 </file>
 
 <file path=word/numbering.xml><?xml version="1.0" encoding="utf-8"?>
-<w:numbering xmlns:wpc="http://schemas.microsoft.com/office/word/2010/wordprocessingCanvas" xmlns:cx="http://schemas.microsoft.com/office/drawing/2014/chartex" xmlns:cx1="http://schemas.microsoft.com/office/drawing/2015/9/8/chartex" xmlns:cx2="http://schemas.microsoft.com/office/drawing/2015/10/21/chartex" xmlns:cx3="http://schemas.microsoft.com/office/drawing/2016/5/9/chartex" xmlns:cx4="http://schemas.microsoft.com/office/drawing/2016/5/10/chartex" xmlns:cx5="http://schemas.microsoft.com/office/drawing/2016/5/11/chartex" xmlns:cx6="http://schemas.microsoft.com/office/drawing/2016/5/12/chartex" xmlns:cx7="http://schemas.microsoft.com/office/drawing/2016/5/13/chartex" xmlns:cx8="http://schemas.microsoft.com/office/drawing/2016/5/14/chartex" xmlns:mc="http://schemas.openxmlformats.org/markup-compatibility/2006" xmlns:aink="http://schemas.microsoft.com/office/drawing/2016/ink" xmlns:am3d="http://schemas.microsoft.com/office/drawing/2017/model3d" xmlns:o="urn:schemas-microsoft-com:office:office" xmlns:oel="http://schemas.microsoft.com/office/2019/extlst" xmlns:r="http://schemas.openxmlformats.org/officeDocument/2006/relationships" xmlns:m="http://schemas.openxmlformats.org/officeDocument/2006/math" xmlns:v="urn:schemas-microsoft-com:vml" xmlns:wp14="http://schemas.microsoft.com/office/word/2010/wordprocessingDrawing" xmlns:wp="http://schemas.openxmlformats.org/drawingml/2006/wordprocessingDrawing" xmlns:w10="urn:schemas-microsoft-com:office:word" xmlns:w="http://schemas.openxmlformats.org/wordprocessingml/2006/main" xmlns:w14="http://schemas.microsoft.com/office/word/2010/wordml" xmlns:w15="http://schemas.microsoft.com/office/word/2012/wordml" xmlns:w16cex="http://schemas.microsoft.com/office/word/2018/wordml/cex" xmlns:w16cid="http://schemas.microsoft.com/office/word/2016/wordml/cid" xmlns:w16="http://schemas.microsoft.com/office/word/2018/wordml" xmlns:w16du="http://schemas.microsoft.com/office/word/2023/wordml/word16du" xmlns:w16sdtdh="http://schemas.microsoft.com/office/word/2020/wordml/sdtdatahash" xmlns:w16sdtfl="http://schemas.microsoft.com/office/word/2024/wordml/sdtformatlock" xmlns:w16se="http://schemas.microsoft.com/office/word/2015/wordml/symex" xmlns:wpg="http://schemas.microsoft.com/office/word/2010/wordprocessingGroup" xmlns:wpi="http://schemas.microsoft.com/office/word/2010/wordprocessingInk" xmlns:wne="http://schemas.microsoft.com/office/word/2006/wordml" xmlns:wps="http://schemas.microsoft.com/office/word/2010/wordprocessingShape" mc:Ignorable="w14 w15 w16se w16cid w16 w16cex w16sdtdh w16sdtfl w16du wp14">
+<w:numbering xmlns:wpc="http://schemas.microsoft.com/office/word/2010/wordprocessingCanvas" xmlns:cx="http://schemas.microsoft.com/office/drawing/2014/chartex" xmlns:cx1="http://schemas.microsoft.com/office/drawing/2015/9/8/chartex" xmlns:cx2="http://schemas.microsoft.com/office/drawing/2015/10/21/chartex" xmlns:cx3="http://schemas.microsoft.com/office/drawing/2016/5/9/chartex" xmlns:cx4="http://schemas.microsoft.com/office/drawing/2016/5/10/chartex" xmlns:cx5="http://schemas.microsoft.com/office/drawing/2016/5/11/chartex" xmlns:cx6="http://schemas.microsoft.com/office/drawing/2016/5/12/chartex" xmlns:cx7="http://schemas.microsoft.com/office/drawing/2016/5/13/chartex" xmlns:cx8="http://schemas.microsoft.com/office/drawing/2016/5/14/chartex" xmlns:mc="http://schemas.openxmlformats.org/markup-compatibility/2006" xmlns:aink="http://schemas.microsoft.com/office/drawing/2016/ink" xmlns:am3d="http://schemas.microsoft.com/office/drawing/2017/model3d" xmlns:o="urn:schemas-microsoft-com:office:office" xmlns:oel="http://schemas.microsoft.com/office/2019/extlst" xmlns:r="http://schemas.openxmlformats.org/officeDocument/2006/relationships" xmlns:m="http://schemas.openxmlformats.org/officeDocument/2006/math" xmlns:v="urn:schemas-microsoft-com:vml" xmlns:wp14="http://schemas.microsoft.com/office/word/2010/wordprocessingDrawing" xmlns:wp="http://schemas.openxmlformats.org/drawingml/2006/wordprocessingDrawing" xmlns:w10="urn:schemas-microsoft-com:office:word" xmlns:w="http://schemas.openxmlformats.org/wordprocessingml/2006/main" xmlns:w14="http://schemas.microsoft.com/office/word/2010/wordml" xmlns:w15="http://schemas.microsoft.com/office/word/2012/wordml" xmlns:w16cex="http://schemas.microsoft.com/office/word/2018/wordml/cex" xmlns:w16cid="http://schemas.microsoft.com/office/word/2016/wordml/cid" xmlns:w16="http://schemas.microsoft.com/office/word/2018/wordml" xmlns:w16sdtdh="http://schemas.microsoft.com/office/word/2020/wordml/sdtdatahash" xmlns:w16se="http://schemas.microsoft.com/office/word/2015/wordml/symex" xmlns:wpg="http://schemas.microsoft.com/office/word/2010/wordprocessingGroup" xmlns:wpi="http://schemas.microsoft.com/office/word/2010/wordprocessingInk" xmlns:wne="http://schemas.microsoft.com/office/word/2006/wordml" xmlns:wps="http://schemas.microsoft.com/office/word/2010/wordprocessingShape" mc:Ignorable="w14 w15 w16se w16cid w16 w16cex w16sdtdh wp14">
   <w:abstractNum w:abstractNumId="0" w15:restartNumberingAfterBreak="0">
     <w:nsid w:val="00323AB9"/>
     <w:multiLevelType w:val="hybridMultilevel"/>
@@ -24546,7 +23620,7 @@
 </file>
 
 <file path=word/styles.xml><?xml version="1.0" encoding="utf-8"?>
-<w:styles xmlns:mc="http://schemas.openxmlformats.org/markup-compatibility/2006" xmlns:r="http://schemas.openxmlformats.org/officeDocument/2006/relationships" xmlns:w="http://schemas.openxmlformats.org/wordprocessingml/2006/main" xmlns:w14="http://schemas.microsoft.com/office/word/2010/wordml" xmlns:w15="http://schemas.microsoft.com/office/word/2012/wordml" xmlns:w16cex="http://schemas.microsoft.com/office/word/2018/wordml/cex" xmlns:w16cid="http://schemas.microsoft.com/office/word/2016/wordml/cid" xmlns:w16="http://schemas.microsoft.com/office/word/2018/wordml" xmlns:w16du="http://schemas.microsoft.com/office/word/2023/wordml/word16du" xmlns:w16sdtdh="http://schemas.microsoft.com/office/word/2020/wordml/sdtdatahash" xmlns:w16sdtfl="http://schemas.microsoft.com/office/word/2024/wordml/sdtformatlock" xmlns:w16se="http://schemas.microsoft.com/office/word/2015/wordml/symex" mc:Ignorable="w14 w15 w16se w16cid w16 w16cex w16sdtdh w16sdtfl w16du">
+<w:styles xmlns:mc="http://schemas.openxmlformats.org/markup-compatibility/2006" xmlns:r="http://schemas.openxmlformats.org/officeDocument/2006/relationships" xmlns:w="http://schemas.openxmlformats.org/wordprocessingml/2006/main" xmlns:w14="http://schemas.microsoft.com/office/word/2010/wordml" xmlns:w15="http://schemas.microsoft.com/office/word/2012/wordml" xmlns:w16cex="http://schemas.microsoft.com/office/word/2018/wordml/cex" xmlns:w16cid="http://schemas.microsoft.com/office/word/2016/wordml/cid" xmlns:w16="http://schemas.microsoft.com/office/word/2018/wordml" xmlns:w16sdtdh="http://schemas.microsoft.com/office/word/2020/wordml/sdtdatahash" xmlns:w16se="http://schemas.microsoft.com/office/word/2015/wordml/symex" mc:Ignorable="w14 w15 w16se w16cid w16 w16cex w16sdtdh">
   <w:docDefaults>
     <w:rPrDefault>
       <w:rPr>
@@ -24940,7 +24014,7 @@
     <w:lsdException w:name="Unresolved Mention" w:semiHidden="1" w:unhideWhenUsed="1"/>
     <w:lsdException w:name="Smart Link" w:semiHidden="1" w:unhideWhenUsed="1"/>
   </w:latentStyles>
-  <w:style w:type="paragraph" w:default="1" w:styleId="Normal">
+  <w:style w:type="paragraph" w:default="1" w:styleId="a">
     <w:name w:val="Normal"/>
     <w:qFormat/>
     <w:rsid w:val="00E131D5"/>
@@ -24948,10 +24022,10 @@
       <w:bidi/>
     </w:pPr>
   </w:style>
-  <w:style w:type="paragraph" w:styleId="Heading2">
+  <w:style w:type="paragraph" w:styleId="2">
     <w:name w:val="heading 2"/>
-    <w:basedOn w:val="Normal"/>
-    <w:link w:val="Heading2Char"/>
+    <w:basedOn w:val="a"/>
+    <w:link w:val="2Char"/>
     <w:uiPriority w:val="9"/>
     <w:qFormat/>
     <w:rsid w:val="00D14024"/>
@@ -24968,11 +24042,11 @@
       <w:szCs w:val="36"/>
     </w:rPr>
   </w:style>
-  <w:style w:type="paragraph" w:styleId="Heading3">
+  <w:style w:type="paragraph" w:styleId="3">
     <w:name w:val="heading 3"/>
-    <w:basedOn w:val="Normal"/>
-    <w:next w:val="Normal"/>
-    <w:link w:val="Heading3Char"/>
+    <w:basedOn w:val="a"/>
+    <w:next w:val="a"/>
+    <w:link w:val="3Char"/>
     <w:uiPriority w:val="9"/>
     <w:semiHidden/>
     <w:unhideWhenUsed/>
@@ -24991,12 +24065,13 @@
       <w:szCs w:val="24"/>
     </w:rPr>
   </w:style>
-  <w:style w:type="character" w:default="1" w:styleId="DefaultParagraphFont">
+  <w:style w:type="character" w:default="1" w:styleId="a0">
     <w:name w:val="Default Paragraph Font"/>
     <w:uiPriority w:val="1"/>
+    <w:semiHidden/>
     <w:unhideWhenUsed/>
   </w:style>
-  <w:style w:type="table" w:default="1" w:styleId="TableNormal">
+  <w:style w:type="table" w:default="1" w:styleId="a1">
     <w:name w:val="Normal Table"/>
     <w:uiPriority w:val="99"/>
     <w:semiHidden/>
@@ -25011,15 +24086,15 @@
       </w:tblCellMar>
     </w:tblPr>
   </w:style>
-  <w:style w:type="numbering" w:default="1" w:styleId="NoList">
+  <w:style w:type="numbering" w:default="1" w:styleId="a2">
     <w:name w:val="No List"/>
     <w:uiPriority w:val="99"/>
     <w:semiHidden/>
     <w:unhideWhenUsed/>
   </w:style>
-  <w:style w:type="table" w:styleId="TableGrid">
+  <w:style w:type="table" w:styleId="a3">
     <w:name w:val="Table Grid"/>
-    <w:basedOn w:val="TableNormal"/>
+    <w:basedOn w:val="a1"/>
     <w:uiPriority w:val="39"/>
     <w:rsid w:val="007E64EC"/>
     <w:pPr>
@@ -25036,9 +24111,9 @@
       </w:tblBorders>
     </w:tblPr>
   </w:style>
-  <w:style w:type="paragraph" w:styleId="ListParagraph">
+  <w:style w:type="paragraph" w:styleId="a4">
     <w:name w:val="List Paragraph"/>
-    <w:basedOn w:val="Normal"/>
+    <w:basedOn w:val="a"/>
     <w:uiPriority w:val="34"/>
     <w:qFormat/>
     <w:rsid w:val="00026345"/>
@@ -25047,10 +24122,10 @@
       <w:contextualSpacing/>
     </w:pPr>
   </w:style>
-  <w:style w:type="paragraph" w:styleId="Header">
+  <w:style w:type="paragraph" w:styleId="a5">
     <w:name w:val="header"/>
-    <w:basedOn w:val="Normal"/>
-    <w:link w:val="HeaderChar"/>
+    <w:basedOn w:val="a"/>
+    <w:link w:val="Char"/>
     <w:uiPriority w:val="99"/>
     <w:unhideWhenUsed/>
     <w:rsid w:val="00A74AD0"/>
@@ -25062,17 +24137,17 @@
       <w:spacing w:after="0" w:line="240" w:lineRule="auto"/>
     </w:pPr>
   </w:style>
-  <w:style w:type="character" w:customStyle="1" w:styleId="HeaderChar">
-    <w:name w:val="Header Char"/>
-    <w:basedOn w:val="DefaultParagraphFont"/>
-    <w:link w:val="Header"/>
+  <w:style w:type="character" w:customStyle="1" w:styleId="Char">
+    <w:name w:val="رأس الصفحة Char"/>
+    <w:basedOn w:val="a0"/>
+    <w:link w:val="a5"/>
     <w:uiPriority w:val="99"/>
     <w:rsid w:val="00A74AD0"/>
   </w:style>
-  <w:style w:type="paragraph" w:styleId="Footer">
+  <w:style w:type="paragraph" w:styleId="a6">
     <w:name w:val="footer"/>
-    <w:basedOn w:val="Normal"/>
-    <w:link w:val="FooterChar"/>
+    <w:basedOn w:val="a"/>
+    <w:link w:val="Char0"/>
     <w:uiPriority w:val="99"/>
     <w:unhideWhenUsed/>
     <w:rsid w:val="00A74AD0"/>
@@ -25084,16 +24159,16 @@
       <w:spacing w:after="0" w:line="240" w:lineRule="auto"/>
     </w:pPr>
   </w:style>
-  <w:style w:type="character" w:customStyle="1" w:styleId="FooterChar">
-    <w:name w:val="Footer Char"/>
-    <w:basedOn w:val="DefaultParagraphFont"/>
-    <w:link w:val="Footer"/>
+  <w:style w:type="character" w:customStyle="1" w:styleId="Char0">
+    <w:name w:val="تذييل الصفحة Char"/>
+    <w:basedOn w:val="a0"/>
+    <w:link w:val="a6"/>
     <w:uiPriority w:val="99"/>
     <w:rsid w:val="00A74AD0"/>
   </w:style>
-  <w:style w:type="paragraph" w:styleId="NormalWeb">
+  <w:style w:type="paragraph" w:styleId="a7">
     <w:name w:val="Normal (Web)"/>
-    <w:basedOn w:val="Normal"/>
+    <w:basedOn w:val="a"/>
     <w:uiPriority w:val="99"/>
     <w:unhideWhenUsed/>
     <w:rsid w:val="003254B8"/>
@@ -25107,10 +24182,10 @@
       <w:szCs w:val="24"/>
     </w:rPr>
   </w:style>
-  <w:style w:type="character" w:customStyle="1" w:styleId="Heading2Char">
-    <w:name w:val="Heading 2 Char"/>
-    <w:basedOn w:val="DefaultParagraphFont"/>
-    <w:link w:val="Heading2"/>
+  <w:style w:type="character" w:customStyle="1" w:styleId="2Char">
+    <w:name w:val="عنوان 2 Char"/>
+    <w:basedOn w:val="a0"/>
+    <w:link w:val="2"/>
     <w:uiPriority w:val="9"/>
     <w:rsid w:val="00D14024"/>
     <w:rPr>
@@ -25121,9 +24196,9 @@
       <w:szCs w:val="36"/>
     </w:rPr>
   </w:style>
-  <w:style w:type="character" w:styleId="Strong">
+  <w:style w:type="character" w:styleId="a8">
     <w:name w:val="Strong"/>
-    <w:basedOn w:val="DefaultParagraphFont"/>
+    <w:basedOn w:val="a0"/>
     <w:uiPriority w:val="22"/>
     <w:qFormat/>
     <w:rsid w:val="00D14024"/>
@@ -25132,10 +24207,10 @@
       <w:bCs/>
     </w:rPr>
   </w:style>
-  <w:style w:type="character" w:customStyle="1" w:styleId="Heading3Char">
-    <w:name w:val="Heading 3 Char"/>
-    <w:basedOn w:val="DefaultParagraphFont"/>
-    <w:link w:val="Heading3"/>
+  <w:style w:type="character" w:customStyle="1" w:styleId="3Char">
+    <w:name w:val="عنوان 3 Char"/>
+    <w:basedOn w:val="a0"/>
+    <w:link w:val="3"/>
     <w:uiPriority w:val="9"/>
     <w:semiHidden/>
     <w:rsid w:val="00AB3A17"/>

</xml_diff>